<commit_message>
Guión 02 grado tercero corrección de estilo
Guión con corrección de estilo lista.
</commit_message>
<xml_diff>
--- a/fuentes/contenidos/grado03/guion02/Guia docente 03_02.docx
+++ b/fuentes/contenidos/grado03/guion02/Guia docente 03_02.docx
@@ -1,6 +1,6 @@
 
 <file path=word/document.xml><?xml version="1.0" encoding="utf-8"?>
-<w:document xmlns:wpc="http://schemas.microsoft.com/office/word/2010/wordprocessingCanvas" xmlns:mc="http://schemas.openxmlformats.org/markup-compatibility/2006" xmlns:o="urn:schemas-microsoft-com:office:office" xmlns:r="http://schemas.openxmlformats.org/officeDocument/2006/relationships" xmlns:m="http://schemas.openxmlformats.org/officeDocument/2006/math" xmlns:v="urn:schemas-microsoft-com:vml" xmlns:wp14="http://schemas.microsoft.com/office/word/2010/wordprocessingDrawing" xmlns:wp="http://schemas.openxmlformats.org/drawingml/2006/wordprocessingDrawing" xmlns:w10="urn:schemas-microsoft-com:office:word" xmlns:w="http://schemas.openxmlformats.org/wordprocessingml/2006/main" xmlns:w14="http://schemas.microsoft.com/office/word/2010/wordml" xmlns:w15="http://schemas.microsoft.com/office/word/2012/wordml" xmlns:wpg="http://schemas.microsoft.com/office/word/2010/wordprocessingGroup" xmlns:wpi="http://schemas.microsoft.com/office/word/2010/wordprocessingInk" xmlns:wne="http://schemas.microsoft.com/office/word/2006/wordml" xmlns:wps="http://schemas.microsoft.com/office/word/2010/wordprocessingShape" mc:Ignorable="w14 w15 wp14">
+<w:document xmlns:wpc="http://schemas.microsoft.com/office/word/2010/wordprocessingCanvas" xmlns:mc="http://schemas.openxmlformats.org/markup-compatibility/2006" xmlns:o="urn:schemas-microsoft-com:office:office" xmlns:r="http://schemas.openxmlformats.org/officeDocument/2006/relationships" xmlns:m="http://schemas.openxmlformats.org/officeDocument/2006/math" xmlns:v="urn:schemas-microsoft-com:vml" xmlns:wp14="http://schemas.microsoft.com/office/word/2010/wordprocessingDrawing" xmlns:wp="http://schemas.openxmlformats.org/drawingml/2006/wordprocessingDrawing" xmlns:w10="urn:schemas-microsoft-com:office:word" xmlns:w="http://schemas.openxmlformats.org/wordprocessingml/2006/main" xmlns:w14="http://schemas.microsoft.com/office/word/2010/wordml" xmlns:wpg="http://schemas.microsoft.com/office/word/2010/wordprocessingGroup" xmlns:wpi="http://schemas.microsoft.com/office/word/2010/wordprocessingInk" xmlns:wne="http://schemas.microsoft.com/office/word/2006/wordml" xmlns:wps="http://schemas.microsoft.com/office/word/2010/wordprocessingShape" mc:Ignorable="w14 wp14">
   <w:body>
     <w:p>
       <w:pPr>
@@ -51,26 +51,63 @@
           <w:sz w:val="22"/>
           <w:szCs w:val="22"/>
         </w:rPr>
-        <w:t>Estándares Básicos de Competencias</w:t>
-      </w:r>
-    </w:p>
-    <w:p>
-      <w:pPr>
+        <w:t>Estándares básicos de c</w:t>
+      </w:r>
+      <w:r>
         <w:rPr>
           <w:rFonts w:ascii="Arial" w:hAnsi="Arial" w:cs="Arial"/>
           <w:b/>
           <w:sz w:val="22"/>
           <w:szCs w:val="22"/>
         </w:rPr>
-      </w:pPr>
-      <w:r>
+        <w:t>ompetencias</w:t>
+      </w:r>
+    </w:p>
+    <w:p>
+      <w:pPr>
         <w:rPr>
           <w:rFonts w:ascii="Arial" w:hAnsi="Arial" w:cs="Arial"/>
           <w:b/>
           <w:sz w:val="22"/>
           <w:szCs w:val="22"/>
         </w:rPr>
-        <w:t>Pensamiento Numérico</w:t>
+      </w:pPr>
+    </w:p>
+    <w:p>
+      <w:pPr>
+        <w:rPr>
+          <w:rFonts w:ascii="Arial" w:hAnsi="Arial" w:cs="Arial"/>
+          <w:b/>
+          <w:sz w:val="22"/>
+          <w:szCs w:val="22"/>
+        </w:rPr>
+      </w:pPr>
+      <w:r>
+        <w:rPr>
+          <w:rFonts w:ascii="Arial" w:hAnsi="Arial" w:cs="Arial"/>
+          <w:b/>
+          <w:sz w:val="22"/>
+          <w:szCs w:val="22"/>
+        </w:rPr>
+        <w:t xml:space="preserve">Pensamiento </w:t>
+      </w:r>
+      <w:r>
+        <w:rPr>
+          <w:rFonts w:ascii="Arial" w:hAnsi="Arial" w:cs="Arial"/>
+          <w:b/>
+          <w:sz w:val="22"/>
+          <w:szCs w:val="22"/>
+        </w:rPr>
+        <w:t>n</w:t>
+      </w:r>
+      <w:r>
+        <w:rPr>
+          <w:rFonts w:ascii="Arial" w:hAnsi="Arial" w:cs="Arial"/>
+          <w:b/>
+          <w:sz w:val="22"/>
+          <w:szCs w:val="22"/>
+        </w:rPr>
+        <w:t>umérico</w:t>
       </w:r>
     </w:p>
     <w:p>
@@ -100,35 +137,35 @@
           <w:rFonts w:ascii="Arial" w:hAnsi="Arial" w:cs="Arial"/>
           <w:b w:val="0"/>
         </w:rPr>
-        <w:t>Reconozco signifi</w:t>
+        <w:t>Reconozco significados del número en diferentes contextos (medici</w:t>
       </w:r>
       <w:r>
         <w:rPr>
           <w:rFonts w:ascii="Arial" w:hAnsi="Arial" w:cs="Arial"/>
           <w:b w:val="0"/>
         </w:rPr>
-        <w:t>cados del número en diferentes contextos (medici</w:t>
+        <w:t>ón, conteo, comparación, codifi</w:t>
       </w:r>
       <w:r>
         <w:rPr>
           <w:rFonts w:ascii="Arial" w:hAnsi="Arial" w:cs="Arial"/>
           <w:b w:val="0"/>
         </w:rPr>
-        <w:t>ón, conteo, comparación, codifi</w:t>
+        <w:t>cación, localización</w:t>
       </w:r>
       <w:r>
         <w:rPr>
           <w:rFonts w:ascii="Arial" w:hAnsi="Arial" w:cs="Arial"/>
           <w:b w:val="0"/>
         </w:rPr>
-        <w:t>cación, localización entre otros).</w:t>
+        <w:t>,</w:t>
       </w:r>
       <w:r>
         <w:rPr>
           <w:rFonts w:ascii="Arial" w:hAnsi="Arial" w:cs="Arial"/>
           <w:b w:val="0"/>
         </w:rPr>
-        <w:t xml:space="preserve"> </w:t>
+        <w:t xml:space="preserve"> entre otros). </w:t>
       </w:r>
     </w:p>
     <w:p>
@@ -148,14 +185,21 @@
           <w:rFonts w:ascii="Arial" w:hAnsi="Arial" w:cs="Arial"/>
           <w:b w:val="0"/>
         </w:rPr>
-        <w:t>Describo, comparo y cuantifi</w:t>
+        <w:t xml:space="preserve">Describo, comparo y cuantifico situaciones con </w:t>
       </w:r>
       <w:r>
         <w:rPr>
           <w:rFonts w:ascii="Arial" w:hAnsi="Arial" w:cs="Arial"/>
           <w:b w:val="0"/>
         </w:rPr>
-        <w:t>co situaciones con números, en diferentes contextos y con diversas representaciones</w:t>
+        <w:t>números</w:t>
+      </w:r>
+      <w:r>
+        <w:rPr>
+          <w:rFonts w:ascii="Arial" w:hAnsi="Arial" w:cs="Arial"/>
+          <w:b w:val="0"/>
+        </w:rPr>
+        <w:t xml:space="preserve"> en diferentes contextos y con diversas representaciones</w:t>
       </w:r>
       <w:r>
         <w:rPr>
@@ -182,21 +226,28 @@
           <w:rFonts w:ascii="Arial" w:hAnsi="Arial" w:cs="Arial"/>
           <w:b w:val="0"/>
         </w:rPr>
-        <w:t>Uso representaciones –pr</w:t>
+        <w:t xml:space="preserve">Uso representaciones, </w:t>
       </w:r>
       <w:r>
         <w:rPr>
           <w:rFonts w:ascii="Arial" w:hAnsi="Arial" w:cs="Arial"/>
           <w:b w:val="0"/>
         </w:rPr>
-        <w:t>incipalmente concretas y pictó</w:t>
+        <w:t>princi</w:t>
       </w:r>
       <w:r>
         <w:rPr>
           <w:rFonts w:ascii="Arial" w:hAnsi="Arial" w:cs="Arial"/>
           <w:b w:val="0"/>
         </w:rPr>
-        <w:t>ricas– para explicar el valor de posición en el sistema de numeración decimal.</w:t>
+        <w:t>palmente concretas y pictóricas,</w:t>
+      </w:r>
+      <w:r>
+        <w:rPr>
+          <w:rFonts w:ascii="Arial" w:hAnsi="Arial" w:cs="Arial"/>
+          <w:b w:val="0"/>
+        </w:rPr>
+        <w:t xml:space="preserve"> para explicar el valor de posición en el sistema de numeración decimal.</w:t>
       </w:r>
     </w:p>
     <w:p>
@@ -216,7 +267,35 @@
           <w:rFonts w:ascii="Arial" w:hAnsi="Arial" w:cs="Arial"/>
           <w:b w:val="0"/>
         </w:rPr>
-        <w:t>Uso representaciones –principalmente concretas y pictóricas– para realizar equivalencias de un número en las diferentes unidades del sistema decimal.</w:t>
+        <w:t>Uso representaciones</w:t>
+      </w:r>
+      <w:r>
+        <w:rPr>
+          <w:rFonts w:ascii="Arial" w:hAnsi="Arial" w:cs="Arial"/>
+          <w:b w:val="0"/>
+        </w:rPr>
+        <w:t>,</w:t>
+      </w:r>
+      <w:r>
+        <w:rPr>
+          <w:rFonts w:ascii="Arial" w:hAnsi="Arial" w:cs="Arial"/>
+          <w:b w:val="0"/>
+        </w:rPr>
+        <w:t xml:space="preserve"> principalmente concretas y pictóric</w:t>
+      </w:r>
+      <w:r>
+        <w:rPr>
+          <w:rFonts w:ascii="Arial" w:hAnsi="Arial" w:cs="Arial"/>
+          <w:b w:val="0"/>
+        </w:rPr>
+        <w:t>as,</w:t>
+      </w:r>
+      <w:r>
+        <w:rPr>
+          <w:rFonts w:ascii="Arial" w:hAnsi="Arial" w:cs="Arial"/>
+          <w:b w:val="0"/>
+        </w:rPr>
+        <w:t xml:space="preserve"> para realizar equivalencias de un número en las diferentes unidades del sistema decimal.</w:t>
       </w:r>
     </w:p>
     <w:p>
@@ -518,55 +597,173 @@
           <w:sz w:val="22"/>
           <w:szCs w:val="22"/>
         </w:rPr>
-        <w:t xml:space="preserve">iniciar el tema del sistema de numeración decimal, haga referencia a las diferentes culturas desde </w:t>
-      </w:r>
-      <w:proofErr w:type="gramStart"/>
-      <w:r>
-        <w:rPr>
-          <w:rFonts w:ascii="Arial" w:hAnsi="Arial" w:cs="Arial"/>
-          <w:sz w:val="22"/>
-          <w:szCs w:val="22"/>
-        </w:rPr>
-        <w:t>la antigüedad (egipcios, romanos, babilónicos</w:t>
-      </w:r>
-      <w:proofErr w:type="gramEnd"/>
-      <w:r>
-        <w:rPr>
-          <w:rFonts w:ascii="Arial" w:hAnsi="Arial" w:cs="Arial"/>
-          <w:sz w:val="22"/>
-          <w:szCs w:val="22"/>
-        </w:rPr>
-        <w:t xml:space="preserve">, entre otros) que diseñaron su propio sistema de numeración dadas las necesidades de conteo y control de sus objetos o pertenencias. Pregúnteles como creen ellos que fueron los primero trazos hechos por el hombre y relacione las respuestas con la evolución de los trazos a través del tiempo y su deformación hasta conocer los símbolos que hoy en día usamos. </w:t>
-      </w:r>
-    </w:p>
-    <w:p>
-      <w:pPr>
-        <w:spacing w:line="276" w:lineRule="auto"/>
-        <w:jc w:val="both"/>
-        <w:rPr>
-          <w:rFonts w:ascii="Arial" w:hAnsi="Arial" w:cs="Arial"/>
-          <w:sz w:val="22"/>
-          <w:szCs w:val="22"/>
-        </w:rPr>
-      </w:pPr>
-    </w:p>
-    <w:p>
-      <w:pPr>
-        <w:spacing w:line="276" w:lineRule="auto"/>
-        <w:jc w:val="both"/>
-        <w:rPr>
-          <w:rFonts w:ascii="Arial" w:hAnsi="Arial" w:cs="Arial"/>
-          <w:sz w:val="22"/>
-          <w:szCs w:val="22"/>
-        </w:rPr>
-      </w:pPr>
-      <w:r>
-        <w:rPr>
-          <w:rFonts w:ascii="Arial" w:hAnsi="Arial" w:cs="Arial"/>
-          <w:sz w:val="22"/>
-          <w:szCs w:val="22"/>
-        </w:rPr>
-        <w:t xml:space="preserve">Indique que nosotros hacemos uso de dígitos o cifras dada la cantidad de dedos de nuestras manos y que también su importancia radica en que son nuestra base para contar. Indique la regla del sistema de numeración decimal que principalmente consiste en que diez unidades de un orden forman un unidad del orden inmediatamente superior, por eso se dice que </w:t>
+        <w:t>iniciar el tema del sistema de numeración decimal, haga referencia a las diferentes cultur</w:t>
+      </w:r>
+      <w:r>
+        <w:rPr>
+          <w:rFonts w:ascii="Arial" w:hAnsi="Arial" w:cs="Arial"/>
+          <w:sz w:val="22"/>
+          <w:szCs w:val="22"/>
+        </w:rPr>
+        <w:t>as desde la antigüedad (egipcia, romana, babilonia</w:t>
+      </w:r>
+      <w:r>
+        <w:rPr>
+          <w:rFonts w:ascii="Arial" w:hAnsi="Arial" w:cs="Arial"/>
+          <w:sz w:val="22"/>
+          <w:szCs w:val="22"/>
+        </w:rPr>
+        <w:t>, entre otr</w:t>
+      </w:r>
+      <w:r>
+        <w:rPr>
+          <w:rFonts w:ascii="Arial" w:hAnsi="Arial" w:cs="Arial"/>
+          <w:sz w:val="22"/>
+          <w:szCs w:val="22"/>
+        </w:rPr>
+        <w:t>a</w:t>
+      </w:r>
+      <w:r>
+        <w:rPr>
+          <w:rFonts w:ascii="Arial" w:hAnsi="Arial" w:cs="Arial"/>
+          <w:sz w:val="22"/>
+          <w:szCs w:val="22"/>
+        </w:rPr>
+        <w:t>s) que diseñaron su propio sistema de numeración dadas las necesidades de conteo y control de sus objeto</w:t>
+      </w:r>
+      <w:r>
+        <w:rPr>
+          <w:rFonts w:ascii="Arial" w:hAnsi="Arial" w:cs="Arial"/>
+          <w:sz w:val="22"/>
+          <w:szCs w:val="22"/>
+        </w:rPr>
+        <w:t>s o pertenencias. Pregúnteles có</w:t>
+      </w:r>
+      <w:r>
+        <w:rPr>
+          <w:rFonts w:ascii="Arial" w:hAnsi="Arial" w:cs="Arial"/>
+          <w:sz w:val="22"/>
+          <w:szCs w:val="22"/>
+        </w:rPr>
+        <w:t>mo creen ellos que fueron los primero</w:t>
+      </w:r>
+      <w:r>
+        <w:rPr>
+          <w:rFonts w:ascii="Arial" w:hAnsi="Arial" w:cs="Arial"/>
+          <w:sz w:val="22"/>
+          <w:szCs w:val="22"/>
+        </w:rPr>
+        <w:t>s</w:t>
+      </w:r>
+      <w:r>
+        <w:rPr>
+          <w:rFonts w:ascii="Arial" w:hAnsi="Arial" w:cs="Arial"/>
+          <w:sz w:val="22"/>
+          <w:szCs w:val="22"/>
+        </w:rPr>
+        <w:t xml:space="preserve"> trazos hechos por el hombre y relacione las respuestas con la evolución de los trazos a través del tiempo y su </w:t>
+      </w:r>
+      <w:r>
+        <w:rPr>
+          <w:rFonts w:ascii="Arial" w:hAnsi="Arial" w:cs="Arial"/>
+          <w:sz w:val="22"/>
+          <w:szCs w:val="22"/>
+        </w:rPr>
+        <w:t xml:space="preserve">modificación </w:t>
+      </w:r>
+      <w:r>
+        <w:rPr>
+          <w:rFonts w:ascii="Arial" w:hAnsi="Arial" w:cs="Arial"/>
+          <w:sz w:val="22"/>
+          <w:szCs w:val="22"/>
+        </w:rPr>
+        <w:t xml:space="preserve">hasta conocer los símbolos que hoy en día usamos. </w:t>
+      </w:r>
+    </w:p>
+    <w:p>
+      <w:pPr>
+        <w:spacing w:line="276" w:lineRule="auto"/>
+        <w:jc w:val="both"/>
+        <w:rPr>
+          <w:rFonts w:ascii="Arial" w:hAnsi="Arial" w:cs="Arial"/>
+          <w:sz w:val="22"/>
+          <w:szCs w:val="22"/>
+        </w:rPr>
+      </w:pPr>
+    </w:p>
+    <w:p>
+      <w:pPr>
+        <w:spacing w:line="276" w:lineRule="auto"/>
+        <w:jc w:val="both"/>
+        <w:rPr>
+          <w:rFonts w:ascii="Arial" w:hAnsi="Arial" w:cs="Arial"/>
+          <w:sz w:val="22"/>
+          <w:szCs w:val="22"/>
+        </w:rPr>
+      </w:pPr>
+      <w:r>
+        <w:rPr>
+          <w:rFonts w:ascii="Arial" w:hAnsi="Arial" w:cs="Arial"/>
+          <w:sz w:val="22"/>
+          <w:szCs w:val="22"/>
+        </w:rPr>
+        <w:t>Indique</w:t>
+      </w:r>
+      <w:r>
+        <w:rPr>
+          <w:rFonts w:ascii="Arial" w:hAnsi="Arial" w:cs="Arial"/>
+          <w:sz w:val="22"/>
+          <w:szCs w:val="22"/>
+        </w:rPr>
+        <w:t xml:space="preserve"> que nosotros hacemos uso de dígitos o cifras dada la cantidad de dedos</w:t>
+      </w:r>
+      <w:r>
+        <w:rPr>
+          <w:rFonts w:ascii="Arial" w:hAnsi="Arial" w:cs="Arial"/>
+          <w:sz w:val="22"/>
+          <w:szCs w:val="22"/>
+        </w:rPr>
+        <w:t xml:space="preserve"> de nuestras manos y que</w:t>
+      </w:r>
+      <w:r>
+        <w:rPr>
+          <w:rFonts w:ascii="Arial" w:hAnsi="Arial" w:cs="Arial"/>
+          <w:sz w:val="22"/>
+          <w:szCs w:val="22"/>
+        </w:rPr>
+        <w:t xml:space="preserve"> su importancia radica en que son nuestra base para contar. </w:t>
+      </w:r>
+      <w:r>
+        <w:rPr>
+          <w:rFonts w:ascii="Arial" w:hAnsi="Arial" w:cs="Arial"/>
+          <w:sz w:val="22"/>
+          <w:szCs w:val="22"/>
+        </w:rPr>
+        <w:t>Señale</w:t>
+      </w:r>
+      <w:r>
+        <w:rPr>
+          <w:rFonts w:ascii="Arial" w:hAnsi="Arial" w:cs="Arial"/>
+          <w:sz w:val="22"/>
+          <w:szCs w:val="22"/>
+        </w:rPr>
+        <w:t xml:space="preserve"> la regla del sistema de numeración decimal que principalmente consiste en que diez unidades de un orden forman un</w:t>
+      </w:r>
+      <w:r>
+        <w:rPr>
+          <w:rFonts w:ascii="Arial" w:hAnsi="Arial" w:cs="Arial"/>
+          <w:sz w:val="22"/>
+          <w:szCs w:val="22"/>
+        </w:rPr>
+        <w:t>a</w:t>
+      </w:r>
+      <w:r>
+        <w:rPr>
+          <w:rFonts w:ascii="Arial" w:hAnsi="Arial" w:cs="Arial"/>
+          <w:sz w:val="22"/>
+          <w:szCs w:val="22"/>
+        </w:rPr>
+        <w:t xml:space="preserve"> unidad del orden inmediatamente superior, por eso se dice que </w:t>
       </w:r>
       <w:r>
         <w:rPr>
@@ -612,46 +809,78 @@
           <w:sz w:val="22"/>
           <w:szCs w:val="22"/>
         </w:rPr>
-        <w:t>Pida a los estudiantes practicar un poco este tipo de agrupación y plantee el uso de elementos (por ejemplo colores) dando una cantidad a trabajar para que ellos agrupen de diez en diez y determinen la cantidad de grupos que pueden establecer, así puede dar inicio al valor posicional de las cifras de un número.</w:t>
-      </w:r>
-      <w:r>
-        <w:rPr>
-          <w:rFonts w:ascii="Arial" w:hAnsi="Arial" w:cs="Arial"/>
-          <w:sz w:val="22"/>
-          <w:szCs w:val="22"/>
-        </w:rPr>
-        <w:t xml:space="preserve"> Retome los ejercicios de practica propuestos para afianzar el valor posicional de un a cifra. </w:t>
-      </w:r>
-    </w:p>
-    <w:p>
-      <w:pPr>
-        <w:spacing w:line="276" w:lineRule="auto"/>
-        <w:jc w:val="both"/>
-        <w:rPr>
-          <w:rFonts w:ascii="Arial" w:hAnsi="Arial" w:cs="Arial"/>
-          <w:sz w:val="22"/>
-          <w:szCs w:val="22"/>
-        </w:rPr>
-      </w:pPr>
-    </w:p>
-    <w:p>
-      <w:pPr>
-        <w:spacing w:line="276" w:lineRule="auto"/>
-        <w:jc w:val="both"/>
-        <w:rPr>
-          <w:rFonts w:ascii="Arial" w:hAnsi="Arial" w:cs="Arial"/>
-          <w:sz w:val="22"/>
-          <w:szCs w:val="22"/>
-        </w:rPr>
-      </w:pPr>
-      <w:r>
-        <w:rPr>
-          <w:rFonts w:ascii="Arial" w:hAnsi="Arial" w:cs="Arial"/>
-          <w:sz w:val="22"/>
-          <w:szCs w:val="22"/>
-        </w:rPr>
-        <w:t xml:space="preserve">Luego de ello inicie con el tema de lectura y escritura de números de seis cifras, siendo reiterativo en la importancia de identificar en los números que se escriben la puntuación </w:t>
-      </w:r>
+        <w:t>Pida a los estudiantes practicar un poco este tipo de agrupación y plantee el uso de elementos (por ejemplo colores) dando una cantidad a trabajar para que ellos agrupen de diez en diez y determinen la cantidad de grupos que pueden establecer, así puede dar inicio a</w:t>
+      </w:r>
+      <w:r>
+        <w:rPr>
+          <w:rFonts w:ascii="Arial" w:hAnsi="Arial" w:cs="Arial"/>
+          <w:sz w:val="22"/>
+          <w:szCs w:val="22"/>
+        </w:rPr>
+        <w:t xml:space="preserve"> tema de</w:t>
+      </w:r>
+      <w:r>
+        <w:rPr>
+          <w:rFonts w:ascii="Arial" w:hAnsi="Arial" w:cs="Arial"/>
+          <w:sz w:val="22"/>
+          <w:szCs w:val="22"/>
+        </w:rPr>
+        <w:t>l valor posicional de las cifras de un número.</w:t>
+      </w:r>
+      <w:r>
+        <w:rPr>
+          <w:rFonts w:ascii="Arial" w:hAnsi="Arial" w:cs="Arial"/>
+          <w:sz w:val="22"/>
+          <w:szCs w:val="22"/>
+        </w:rPr>
+        <w:t xml:space="preserve"> Retome los ejercicios de prá</w:t>
+      </w:r>
+      <w:r>
+        <w:rPr>
+          <w:rFonts w:ascii="Arial" w:hAnsi="Arial" w:cs="Arial"/>
+          <w:sz w:val="22"/>
+          <w:szCs w:val="22"/>
+        </w:rPr>
+        <w:t>ctica propuestos para afi</w:t>
+      </w:r>
+      <w:r>
+        <w:rPr>
+          <w:rFonts w:ascii="Arial" w:hAnsi="Arial" w:cs="Arial"/>
+          <w:sz w:val="22"/>
+          <w:szCs w:val="22"/>
+        </w:rPr>
+        <w:t>anzar el valor posicional de un</w:t>
+      </w:r>
+      <w:r>
+        <w:rPr>
+          <w:rFonts w:ascii="Arial" w:hAnsi="Arial" w:cs="Arial"/>
+          <w:sz w:val="22"/>
+          <w:szCs w:val="22"/>
+        </w:rPr>
+        <w:t xml:space="preserve">a cifra. </w:t>
+      </w:r>
+    </w:p>
+    <w:p>
+      <w:pPr>
+        <w:spacing w:line="276" w:lineRule="auto"/>
+        <w:jc w:val="both"/>
+        <w:rPr>
+          <w:rFonts w:ascii="Arial" w:hAnsi="Arial" w:cs="Arial"/>
+          <w:sz w:val="22"/>
+          <w:szCs w:val="22"/>
+        </w:rPr>
+      </w:pPr>
+    </w:p>
+    <w:p>
+      <w:pPr>
+        <w:spacing w:line="276" w:lineRule="auto"/>
+        <w:jc w:val="both"/>
+        <w:rPr>
+          <w:rFonts w:ascii="Arial" w:hAnsi="Arial" w:cs="Arial"/>
+          <w:sz w:val="22"/>
+          <w:szCs w:val="22"/>
+        </w:rPr>
+      </w:pPr>
       <w:r>
         <w:rPr>
           <w:rFonts w:ascii="Arial" w:hAnsi="Arial" w:cs="Arial"/>
@@ -659,7 +888,103 @@
           <w:szCs w:val="22"/>
         </w:rPr>
         <w:lastRenderedPageBreak/>
-        <w:t xml:space="preserve">de mil ya que este es un referente para poder hacer una lectura de forma correcta. Realice ejercicios de dictado en clase con números que estén conformados por diferente cantidad de cifras, pero en particular números que contengan el cero ya que se presenta dificultad en la escritura y lectura de este tipo de números. Para esto se </w:t>
+        <w:t>Luego de ello</w:t>
+      </w:r>
+      <w:r>
+        <w:rPr>
+          <w:rFonts w:ascii="Arial" w:hAnsi="Arial" w:cs="Arial"/>
+          <w:sz w:val="22"/>
+          <w:szCs w:val="22"/>
+        </w:rPr>
+        <w:t>,</w:t>
+      </w:r>
+      <w:r>
+        <w:rPr>
+          <w:rFonts w:ascii="Arial" w:hAnsi="Arial" w:cs="Arial"/>
+          <w:sz w:val="22"/>
+          <w:szCs w:val="22"/>
+        </w:rPr>
+        <w:t xml:space="preserve"> inicie con el tema de lectura y escritura de números de seis cifras, siendo reiterativo en la importancia de identificar en los números que se escriben la puntuación de mil</w:t>
+      </w:r>
+      <w:r>
+        <w:rPr>
+          <w:rFonts w:ascii="Arial" w:hAnsi="Arial" w:cs="Arial"/>
+          <w:sz w:val="22"/>
+          <w:szCs w:val="22"/>
+        </w:rPr>
+        <w:t>,</w:t>
+      </w:r>
+      <w:r>
+        <w:rPr>
+          <w:rFonts w:ascii="Arial" w:hAnsi="Arial" w:cs="Arial"/>
+          <w:sz w:val="22"/>
+          <w:szCs w:val="22"/>
+        </w:rPr>
+        <w:t xml:space="preserve"> ya que este es un referente para poder hacer una lectura de forma correcta. Realice ejercicios de dictado en clase con números que estén conformados por diferente</w:t>
+      </w:r>
+      <w:r>
+        <w:rPr>
+          <w:rFonts w:ascii="Arial" w:hAnsi="Arial" w:cs="Arial"/>
+          <w:sz w:val="22"/>
+          <w:szCs w:val="22"/>
+        </w:rPr>
+        <w:t>s</w:t>
+      </w:r>
+      <w:r>
+        <w:rPr>
+          <w:rFonts w:ascii="Arial" w:hAnsi="Arial" w:cs="Arial"/>
+          <w:sz w:val="22"/>
+          <w:szCs w:val="22"/>
+        </w:rPr>
+        <w:t xml:space="preserve"> cantidad</w:t>
+      </w:r>
+      <w:r>
+        <w:rPr>
+          <w:rFonts w:ascii="Arial" w:hAnsi="Arial" w:cs="Arial"/>
+          <w:sz w:val="22"/>
+          <w:szCs w:val="22"/>
+        </w:rPr>
+        <w:t xml:space="preserve">es de cifras, </w:t>
+      </w:r>
+      <w:r>
+        <w:rPr>
+          <w:rFonts w:ascii="Arial" w:hAnsi="Arial" w:cs="Arial"/>
+          <w:sz w:val="22"/>
+          <w:szCs w:val="22"/>
+        </w:rPr>
+        <w:t>en particular</w:t>
+      </w:r>
+      <w:r>
+        <w:rPr>
+          <w:rFonts w:ascii="Arial" w:hAnsi="Arial" w:cs="Arial"/>
+          <w:sz w:val="22"/>
+          <w:szCs w:val="22"/>
+        </w:rPr>
+        <w:t>, use</w:t>
+      </w:r>
+      <w:r>
+        <w:rPr>
+          <w:rFonts w:ascii="Arial" w:hAnsi="Arial" w:cs="Arial"/>
+          <w:sz w:val="22"/>
+          <w:szCs w:val="22"/>
+        </w:rPr>
+        <w:t xml:space="preserve"> números que contengan el cero</w:t>
+      </w:r>
+      <w:r>
+        <w:rPr>
+          <w:rFonts w:ascii="Arial" w:hAnsi="Arial" w:cs="Arial"/>
+          <w:sz w:val="22"/>
+          <w:szCs w:val="22"/>
+        </w:rPr>
+        <w:t>,</w:t>
+      </w:r>
+      <w:r>
+        <w:rPr>
+          <w:rFonts w:ascii="Arial" w:hAnsi="Arial" w:cs="Arial"/>
+          <w:sz w:val="22"/>
+          <w:szCs w:val="22"/>
+        </w:rPr>
+        <w:t xml:space="preserve"> ya que se presenta dificultad en la escritura y lectura de este tipo de números. Para esto se </w:t>
       </w:r>
       <w:r>
         <w:rPr>
@@ -683,7 +1008,23 @@
           <w:sz w:val="22"/>
           <w:szCs w:val="22"/>
         </w:rPr>
-        <w:t xml:space="preserve">un recurso que se base en el </w:t>
+        <w:t>un recurso que se bas</w:t>
+      </w:r>
+      <w:r>
+        <w:rPr>
+          <w:rFonts w:ascii="Arial" w:hAnsi="Arial" w:cs="Arial"/>
+          <w:sz w:val="22"/>
+          <w:szCs w:val="22"/>
+        </w:rPr>
+        <w:t>a</w:t>
+      </w:r>
+      <w:r>
+        <w:rPr>
+          <w:rFonts w:ascii="Arial" w:hAnsi="Arial" w:cs="Arial"/>
+          <w:sz w:val="22"/>
+          <w:szCs w:val="22"/>
+        </w:rPr>
+        <w:t xml:space="preserve"> en el </w:t>
       </w:r>
       <w:r>
         <w:rPr>
@@ -699,7 +1040,15 @@
           <w:sz w:val="22"/>
           <w:szCs w:val="22"/>
         </w:rPr>
-        <w:t xml:space="preserve">que implementan el </w:t>
+        <w:t>que implementa</w:t>
+      </w:r>
+      <w:r>
+        <w:rPr>
+          <w:rFonts w:ascii="Arial" w:hAnsi="Arial" w:cs="Arial"/>
+          <w:sz w:val="22"/>
+          <w:szCs w:val="22"/>
+        </w:rPr>
+        <w:t xml:space="preserve"> el </w:t>
       </w:r>
       <w:r>
         <w:rPr>
@@ -801,85 +1150,323 @@
           <w:sz w:val="22"/>
           <w:szCs w:val="22"/>
         </w:rPr>
-        <w:t xml:space="preserve">retome lo visto sobre valor posicional e indique a los estudiantes que hay dos forma de </w:t>
-      </w:r>
-      <w:proofErr w:type="spellStart"/>
-      <w:r>
-        <w:rPr>
-          <w:rFonts w:ascii="Arial" w:hAnsi="Arial" w:cs="Arial"/>
-          <w:sz w:val="22"/>
-          <w:szCs w:val="22"/>
-        </w:rPr>
-        <w:t>reescritua</w:t>
-      </w:r>
-      <w:proofErr w:type="spellEnd"/>
-      <w:r>
-        <w:rPr>
-          <w:rFonts w:ascii="Arial" w:hAnsi="Arial" w:cs="Arial"/>
-          <w:sz w:val="22"/>
-          <w:szCs w:val="22"/>
-        </w:rPr>
-        <w:t xml:space="preserve"> de un numero; el primero hace uso de la posición las cifras de un número y el segundo del valor posicional de cada cifra. Para esto se plantean actividades para el análisis de la descomposición de algunos números y la asociación de números a una descomposición dada.  </w:t>
-      </w:r>
-    </w:p>
-    <w:p>
-      <w:pPr>
-        <w:spacing w:line="276" w:lineRule="auto"/>
-        <w:jc w:val="both"/>
-        <w:rPr>
-          <w:rFonts w:ascii="Arial" w:hAnsi="Arial" w:cs="Arial"/>
-          <w:sz w:val="22"/>
-          <w:szCs w:val="22"/>
-        </w:rPr>
-      </w:pPr>
-    </w:p>
-    <w:p>
-      <w:pPr>
-        <w:spacing w:line="276" w:lineRule="auto"/>
-        <w:jc w:val="both"/>
-        <w:rPr>
-          <w:rFonts w:ascii="Arial" w:hAnsi="Arial" w:cs="Arial"/>
-          <w:sz w:val="22"/>
-          <w:szCs w:val="22"/>
-        </w:rPr>
-      </w:pPr>
-      <w:r>
-        <w:rPr>
-          <w:rFonts w:ascii="Arial" w:hAnsi="Arial" w:cs="Arial"/>
-          <w:sz w:val="22"/>
-          <w:szCs w:val="22"/>
-        </w:rPr>
-        <w:t xml:space="preserve">Después de ello, se debe introducir las relaciones de orden entre números, recuerde a los estudiante los símbolos que se pueden utilizar y estrategias para recordar que &gt; significa “mayor que” y &lt; “menor que”, por ejemplo “la abertura del símbolo esta hacia donde está el número mayor”. Presente el recurso de profundización sobre relaciones de orden cundo los números tienen diferente cantidad de cifras y ejercite con las prácticas propuestas. </w:t>
-      </w:r>
-    </w:p>
-    <w:p>
-      <w:pPr>
-        <w:spacing w:line="276" w:lineRule="auto"/>
-        <w:jc w:val="both"/>
-        <w:rPr>
-          <w:rFonts w:ascii="Arial" w:hAnsi="Arial" w:cs="Arial"/>
-          <w:sz w:val="22"/>
-          <w:szCs w:val="22"/>
-        </w:rPr>
-      </w:pPr>
-    </w:p>
-    <w:p>
-      <w:pPr>
-        <w:spacing w:line="276" w:lineRule="auto"/>
-        <w:jc w:val="both"/>
-        <w:rPr>
-          <w:rFonts w:ascii="Arial" w:hAnsi="Arial" w:cs="Arial"/>
-          <w:sz w:val="22"/>
-          <w:szCs w:val="22"/>
-        </w:rPr>
-      </w:pPr>
-      <w:r>
-        <w:rPr>
-          <w:rFonts w:ascii="Arial" w:hAnsi="Arial" w:cs="Arial"/>
-          <w:sz w:val="22"/>
-          <w:szCs w:val="22"/>
-        </w:rPr>
-        <w:t xml:space="preserve">Para finalizar inicie el tema de numero ordinales señalando frases en las que se exprese de forma verbal un numero de este tipo, por ejemplo “la quita tecla del piano </w:t>
+        <w:t>retome lo visto sobre valor posicional e indique a los estudiantes que hay dos forma</w:t>
+      </w:r>
+      <w:r>
+        <w:rPr>
+          <w:rFonts w:ascii="Arial" w:hAnsi="Arial" w:cs="Arial"/>
+          <w:sz w:val="22"/>
+          <w:szCs w:val="22"/>
+        </w:rPr>
+        <w:t>s</w:t>
+      </w:r>
+      <w:r>
+        <w:rPr>
+          <w:rFonts w:ascii="Arial" w:hAnsi="Arial" w:cs="Arial"/>
+          <w:sz w:val="22"/>
+          <w:szCs w:val="22"/>
+        </w:rPr>
+        <w:t xml:space="preserve"> de reescritu</w:t>
+      </w:r>
+      <w:r>
+        <w:rPr>
+          <w:rFonts w:ascii="Arial" w:hAnsi="Arial" w:cs="Arial"/>
+          <w:sz w:val="22"/>
+          <w:szCs w:val="22"/>
+        </w:rPr>
+        <w:t>ra de un nú</w:t>
+      </w:r>
+      <w:r>
+        <w:rPr>
+          <w:rFonts w:ascii="Arial" w:hAnsi="Arial" w:cs="Arial"/>
+          <w:sz w:val="22"/>
+          <w:szCs w:val="22"/>
+        </w:rPr>
+        <w:t xml:space="preserve">mero; </w:t>
+      </w:r>
+      <w:r>
+        <w:rPr>
+          <w:rFonts w:ascii="Arial" w:hAnsi="Arial" w:cs="Arial"/>
+          <w:sz w:val="22"/>
+          <w:szCs w:val="22"/>
+        </w:rPr>
+        <w:t>la primera</w:t>
+      </w:r>
+      <w:r>
+        <w:rPr>
+          <w:rFonts w:ascii="Arial" w:hAnsi="Arial" w:cs="Arial"/>
+          <w:sz w:val="22"/>
+          <w:szCs w:val="22"/>
+        </w:rPr>
+        <w:t xml:space="preserve"> hace uso de la posición</w:t>
+      </w:r>
+      <w:r>
+        <w:rPr>
+          <w:rFonts w:ascii="Arial" w:hAnsi="Arial" w:cs="Arial"/>
+          <w:sz w:val="22"/>
+          <w:szCs w:val="22"/>
+        </w:rPr>
+        <w:t xml:space="preserve"> de</w:t>
+      </w:r>
+      <w:r>
+        <w:rPr>
+          <w:rFonts w:ascii="Arial" w:hAnsi="Arial" w:cs="Arial"/>
+          <w:sz w:val="22"/>
+          <w:szCs w:val="22"/>
+        </w:rPr>
+        <w:t xml:space="preserve"> las cifras de un número y </w:t>
+      </w:r>
+      <w:r>
+        <w:rPr>
+          <w:rFonts w:ascii="Arial" w:hAnsi="Arial" w:cs="Arial"/>
+          <w:sz w:val="22"/>
+          <w:szCs w:val="22"/>
+        </w:rPr>
+        <w:t>la segunda</w:t>
+      </w:r>
+      <w:r>
+        <w:rPr>
+          <w:rFonts w:ascii="Arial" w:hAnsi="Arial" w:cs="Arial"/>
+          <w:sz w:val="22"/>
+          <w:szCs w:val="22"/>
+        </w:rPr>
+        <w:t xml:space="preserve"> del valor posicional de cada cifra. Para esto se plantean actividades para el análisis de la descomposición de algunos números y la asociación de núme</w:t>
+      </w:r>
+      <w:r>
+        <w:rPr>
+          <w:rFonts w:ascii="Arial" w:hAnsi="Arial" w:cs="Arial"/>
+          <w:sz w:val="22"/>
+          <w:szCs w:val="22"/>
+        </w:rPr>
+        <w:t>ros a una descomposición dada.</w:t>
+      </w:r>
+    </w:p>
+    <w:p>
+      <w:pPr>
+        <w:spacing w:line="276" w:lineRule="auto"/>
+        <w:jc w:val="both"/>
+        <w:rPr>
+          <w:rFonts w:ascii="Arial" w:hAnsi="Arial" w:cs="Arial"/>
+          <w:sz w:val="22"/>
+          <w:szCs w:val="22"/>
+        </w:rPr>
+      </w:pPr>
+    </w:p>
+    <w:p>
+      <w:pPr>
+        <w:spacing w:line="276" w:lineRule="auto"/>
+        <w:jc w:val="both"/>
+        <w:rPr>
+          <w:rFonts w:ascii="Arial" w:hAnsi="Arial" w:cs="Arial"/>
+          <w:sz w:val="22"/>
+          <w:szCs w:val="22"/>
+        </w:rPr>
+      </w:pPr>
+      <w:r>
+        <w:rPr>
+          <w:rFonts w:ascii="Arial" w:hAnsi="Arial" w:cs="Arial"/>
+          <w:sz w:val="22"/>
+          <w:szCs w:val="22"/>
+        </w:rPr>
+        <w:t>Después de ello, se debe</w:t>
+      </w:r>
+      <w:r>
+        <w:rPr>
+          <w:rFonts w:ascii="Arial" w:hAnsi="Arial" w:cs="Arial"/>
+          <w:sz w:val="22"/>
+          <w:szCs w:val="22"/>
+        </w:rPr>
+        <w:t>n</w:t>
+      </w:r>
+      <w:r>
+        <w:rPr>
+          <w:rFonts w:ascii="Arial" w:hAnsi="Arial" w:cs="Arial"/>
+          <w:sz w:val="22"/>
+          <w:szCs w:val="22"/>
+        </w:rPr>
+        <w:t xml:space="preserve"> </w:t>
+      </w:r>
+      <w:r>
+        <w:rPr>
+          <w:rFonts w:ascii="Arial" w:hAnsi="Arial" w:cs="Arial"/>
+          <w:sz w:val="22"/>
+          <w:szCs w:val="22"/>
+        </w:rPr>
+        <w:t>presentar</w:t>
+      </w:r>
+      <w:r>
+        <w:rPr>
+          <w:rFonts w:ascii="Arial" w:hAnsi="Arial" w:cs="Arial"/>
+          <w:sz w:val="22"/>
+          <w:szCs w:val="22"/>
+        </w:rPr>
+        <w:t xml:space="preserve"> las relaciones de orden entre números, recuerde a los estudiante los símbolos que se pueden utilizar y estrategias para recordar que &gt; significa “mayor que” y &lt; “menor que”, por ejemplo</w:t>
+      </w:r>
+      <w:r>
+        <w:rPr>
+          <w:rFonts w:ascii="Arial" w:hAnsi="Arial" w:cs="Arial"/>
+          <w:sz w:val="22"/>
+          <w:szCs w:val="22"/>
+        </w:rPr>
+        <w:t xml:space="preserve"> que l</w:t>
+      </w:r>
+      <w:r>
+        <w:rPr>
+          <w:rFonts w:ascii="Arial" w:hAnsi="Arial" w:cs="Arial"/>
+          <w:sz w:val="22"/>
+          <w:szCs w:val="22"/>
+        </w:rPr>
+        <w:t>a abertura del símbolo est</w:t>
+      </w:r>
+      <w:r>
+        <w:rPr>
+          <w:rFonts w:ascii="Arial" w:hAnsi="Arial" w:cs="Arial"/>
+          <w:sz w:val="22"/>
+          <w:szCs w:val="22"/>
+        </w:rPr>
+        <w:t>á</w:t>
+      </w:r>
+      <w:r>
+        <w:rPr>
+          <w:rFonts w:ascii="Arial" w:hAnsi="Arial" w:cs="Arial"/>
+          <w:sz w:val="22"/>
+          <w:szCs w:val="22"/>
+        </w:rPr>
+        <w:t xml:space="preserve"> h</w:t>
+      </w:r>
+      <w:r>
+        <w:rPr>
+          <w:rFonts w:ascii="Arial" w:hAnsi="Arial" w:cs="Arial"/>
+          <w:sz w:val="22"/>
+          <w:szCs w:val="22"/>
+        </w:rPr>
+        <w:t>acia donde está el número mayor</w:t>
+      </w:r>
+      <w:r>
+        <w:rPr>
+          <w:rFonts w:ascii="Arial" w:hAnsi="Arial" w:cs="Arial"/>
+          <w:sz w:val="22"/>
+          <w:szCs w:val="22"/>
+        </w:rPr>
+        <w:t>. Presente el recurso de profundización sobre relaciones de orden cu</w:t>
+      </w:r>
+      <w:r>
+        <w:rPr>
+          <w:rFonts w:ascii="Arial" w:hAnsi="Arial" w:cs="Arial"/>
+          <w:sz w:val="22"/>
+          <w:szCs w:val="22"/>
+        </w:rPr>
+        <w:t>a</w:t>
+      </w:r>
+      <w:r>
+        <w:rPr>
+          <w:rFonts w:ascii="Arial" w:hAnsi="Arial" w:cs="Arial"/>
+          <w:sz w:val="22"/>
+          <w:szCs w:val="22"/>
+        </w:rPr>
+        <w:t xml:space="preserve">ndo los números tienen diferente cantidad de cifras y ejercite con las prácticas propuestas. </w:t>
+      </w:r>
+    </w:p>
+    <w:p>
+      <w:pPr>
+        <w:spacing w:line="276" w:lineRule="auto"/>
+        <w:jc w:val="both"/>
+        <w:rPr>
+          <w:rFonts w:ascii="Arial" w:hAnsi="Arial" w:cs="Arial"/>
+          <w:sz w:val="22"/>
+          <w:szCs w:val="22"/>
+        </w:rPr>
+      </w:pPr>
+    </w:p>
+    <w:p>
+      <w:pPr>
+        <w:spacing w:line="276" w:lineRule="auto"/>
+        <w:jc w:val="both"/>
+        <w:rPr>
+          <w:rFonts w:ascii="Arial" w:hAnsi="Arial" w:cs="Arial"/>
+          <w:sz w:val="22"/>
+          <w:szCs w:val="22"/>
+        </w:rPr>
+      </w:pPr>
+      <w:r>
+        <w:rPr>
+          <w:rFonts w:ascii="Arial" w:hAnsi="Arial" w:cs="Arial"/>
+          <w:sz w:val="22"/>
+          <w:szCs w:val="22"/>
+        </w:rPr>
+        <w:t>Para finalizar</w:t>
+      </w:r>
+      <w:r>
+        <w:rPr>
+          <w:rFonts w:ascii="Arial" w:hAnsi="Arial" w:cs="Arial"/>
+          <w:sz w:val="22"/>
+          <w:szCs w:val="22"/>
+        </w:rPr>
+        <w:t>,</w:t>
+      </w:r>
+      <w:r>
+        <w:rPr>
+          <w:rFonts w:ascii="Arial" w:hAnsi="Arial" w:cs="Arial"/>
+          <w:sz w:val="22"/>
+          <w:szCs w:val="22"/>
+        </w:rPr>
+        <w:t xml:space="preserve"> inicie el tema de </w:t>
+      </w:r>
+      <w:r>
+        <w:rPr>
+          <w:rFonts w:ascii="Arial" w:hAnsi="Arial" w:cs="Arial"/>
+          <w:sz w:val="22"/>
+          <w:szCs w:val="22"/>
+        </w:rPr>
+        <w:t>número</w:t>
+      </w:r>
+      <w:r>
+        <w:rPr>
+          <w:rFonts w:ascii="Arial" w:hAnsi="Arial" w:cs="Arial"/>
+          <w:sz w:val="22"/>
+          <w:szCs w:val="22"/>
+        </w:rPr>
+        <w:t>s</w:t>
+      </w:r>
+      <w:r>
+        <w:rPr>
+          <w:rFonts w:ascii="Arial" w:hAnsi="Arial" w:cs="Arial"/>
+          <w:sz w:val="22"/>
+          <w:szCs w:val="22"/>
+        </w:rPr>
+        <w:t xml:space="preserve"> ordinales señalando frases en las que se exprese de forma verbal un </w:t>
+      </w:r>
+      <w:r>
+        <w:rPr>
+          <w:rFonts w:ascii="Arial" w:hAnsi="Arial" w:cs="Arial"/>
+          <w:sz w:val="22"/>
+          <w:szCs w:val="22"/>
+        </w:rPr>
+        <w:t>número</w:t>
+      </w:r>
+      <w:r>
+        <w:rPr>
+          <w:rFonts w:ascii="Arial" w:hAnsi="Arial" w:cs="Arial"/>
+          <w:sz w:val="22"/>
+          <w:szCs w:val="22"/>
+        </w:rPr>
+        <w:t xml:space="preserve"> de este tipo, por ejemplo “la qui</w:t>
+      </w:r>
+      <w:r>
+        <w:rPr>
+          <w:rFonts w:ascii="Arial" w:hAnsi="Arial" w:cs="Arial"/>
+          <w:sz w:val="22"/>
+          <w:szCs w:val="22"/>
+        </w:rPr>
+        <w:t>n</w:t>
+      </w:r>
+      <w:r>
+        <w:rPr>
+          <w:rFonts w:ascii="Arial" w:hAnsi="Arial" w:cs="Arial"/>
+          <w:sz w:val="22"/>
+          <w:szCs w:val="22"/>
+        </w:rPr>
+        <w:t xml:space="preserve">ta tecla del piano </w:t>
       </w:r>
       <w:r>
         <w:rPr>
@@ -895,65 +1482,32 @@
           <w:sz w:val="22"/>
           <w:szCs w:val="22"/>
         </w:rPr>
-        <w:t xml:space="preserve"> dañada”, “La película el séptimo cielo </w:t>
-      </w:r>
-      <w:r>
-        <w:rPr>
-          <w:rFonts w:ascii="Arial" w:hAnsi="Arial" w:cs="Arial"/>
-          <w:sz w:val="22"/>
-          <w:szCs w:val="22"/>
-        </w:rPr>
-        <w:t xml:space="preserve">es una película muda”, entre otras frases para que los estudiantes identifiquen los números ordinales que se encuentran allí </w:t>
-      </w:r>
-      <w:r>
-        <w:rPr>
-          <w:rFonts w:ascii="Arial" w:hAnsi="Arial" w:cs="Arial"/>
-          <w:sz w:val="22"/>
-          <w:szCs w:val="22"/>
-        </w:rPr>
-        <w:t xml:space="preserve">inmersos, lea con los estudiantes también las situaciones expuestas en el recurso de profundización que abarca ejemplos de la cotidianidad. </w:t>
-      </w:r>
-    </w:p>
-    <w:p>
-      <w:pPr>
-        <w:spacing w:line="276" w:lineRule="auto"/>
-        <w:jc w:val="both"/>
-        <w:rPr>
-          <w:rFonts w:ascii="Arial" w:hAnsi="Arial" w:cs="Arial"/>
-          <w:sz w:val="22"/>
-          <w:szCs w:val="22"/>
-        </w:rPr>
-      </w:pPr>
-    </w:p>
-    <w:p>
-      <w:pPr>
-        <w:spacing w:line="276" w:lineRule="auto"/>
-        <w:jc w:val="both"/>
-        <w:rPr>
-          <w:rFonts w:ascii="Arial" w:hAnsi="Arial" w:cs="Arial"/>
-          <w:sz w:val="22"/>
-          <w:szCs w:val="22"/>
-        </w:rPr>
-      </w:pPr>
-      <w:r>
-        <w:rPr>
-          <w:rFonts w:ascii="Arial" w:hAnsi="Arial" w:cs="Arial"/>
-          <w:sz w:val="22"/>
-          <w:szCs w:val="22"/>
-        </w:rPr>
-        <w:t xml:space="preserve">Finalmente para el cierre del tema de sistema de numeración decimal se propone una actividad evaluativa que recoge los teas anteriormente nombrado y plantea actividades similares a las trabajas a lo largo del estudio de la unidad. </w:t>
-      </w:r>
-    </w:p>
-    <w:p>
-      <w:pPr>
-        <w:spacing w:line="276" w:lineRule="auto"/>
-        <w:jc w:val="both"/>
-        <w:rPr>
-          <w:rFonts w:ascii="Arial" w:hAnsi="Arial" w:cs="Arial"/>
-          <w:sz w:val="22"/>
-          <w:szCs w:val="22"/>
-        </w:rPr>
-      </w:pPr>
+        <w:t xml:space="preserve"> dañada”</w:t>
+      </w:r>
+      <w:r>
+        <w:rPr>
+          <w:rFonts w:ascii="Arial" w:hAnsi="Arial" w:cs="Arial"/>
+          <w:sz w:val="22"/>
+          <w:szCs w:val="22"/>
+        </w:rPr>
+        <w:t xml:space="preserve"> o “la película ‘E</w:t>
+      </w:r>
+      <w:r>
+        <w:rPr>
+          <w:rFonts w:ascii="Arial" w:hAnsi="Arial" w:cs="Arial"/>
+          <w:sz w:val="22"/>
+          <w:szCs w:val="22"/>
+        </w:rPr>
+        <w:t>l séptimo cielo</w:t>
+      </w:r>
+      <w:r>
+        <w:rPr>
+          <w:rFonts w:ascii="Arial" w:hAnsi="Arial" w:cs="Arial"/>
+          <w:sz w:val="22"/>
+          <w:szCs w:val="22"/>
+        </w:rPr>
+        <w:t>’</w:t>
+      </w:r>
       <w:r>
         <w:rPr>
           <w:rFonts w:ascii="Arial" w:hAnsi="Arial" w:cs="Arial"/>
@@ -962,34 +1516,192 @@
         </w:rPr>
         <w:t xml:space="preserve"> </w:t>
       </w:r>
-    </w:p>
-    <w:p>
-      <w:pPr>
-        <w:spacing w:line="276" w:lineRule="auto"/>
-        <w:jc w:val="both"/>
-        <w:rPr>
-          <w:rFonts w:ascii="Arial" w:hAnsi="Arial" w:cs="Arial"/>
-          <w:sz w:val="22"/>
-          <w:szCs w:val="22"/>
-        </w:rPr>
-      </w:pPr>
-    </w:p>
-    <w:p>
-      <w:pPr>
-        <w:jc w:val="both"/>
-        <w:rPr>
-          <w:rFonts w:ascii="Arial" w:hAnsi="Arial" w:cs="Arial"/>
-          <w:sz w:val="22"/>
-          <w:szCs w:val="22"/>
-        </w:rPr>
-      </w:pPr>
-      <w:r>
-        <w:rPr>
-          <w:rFonts w:ascii="Arial" w:hAnsi="Arial" w:cs="Arial"/>
-          <w:sz w:val="22"/>
-          <w:szCs w:val="22"/>
-        </w:rPr>
-        <w:t>En lo que refiere a las competencias matemáticas afianzadas con los diversos recursos que se planten en la unidad se tiene:</w:t>
+      <w:r>
+        <w:rPr>
+          <w:rFonts w:ascii="Arial" w:hAnsi="Arial" w:cs="Arial"/>
+          <w:sz w:val="22"/>
+          <w:szCs w:val="22"/>
+        </w:rPr>
+        <w:t>es una película muda”.</w:t>
+      </w:r>
+      <w:r>
+        <w:rPr>
+          <w:rFonts w:ascii="Arial" w:hAnsi="Arial" w:cs="Arial"/>
+          <w:sz w:val="22"/>
+          <w:szCs w:val="22"/>
+        </w:rPr>
+        <w:t xml:space="preserve"> </w:t>
+      </w:r>
+      <w:r>
+        <w:rPr>
+          <w:rFonts w:ascii="Arial" w:hAnsi="Arial" w:cs="Arial"/>
+          <w:sz w:val="22"/>
+          <w:szCs w:val="22"/>
+        </w:rPr>
+        <w:t xml:space="preserve">Permita que los </w:t>
+      </w:r>
+      <w:r>
+        <w:rPr>
+          <w:rFonts w:ascii="Arial" w:hAnsi="Arial" w:cs="Arial"/>
+          <w:sz w:val="22"/>
+          <w:szCs w:val="22"/>
+        </w:rPr>
+        <w:t xml:space="preserve">estudiantes identifiquen los números ordinales que se encuentran </w:t>
+      </w:r>
+      <w:r>
+        <w:rPr>
+          <w:rFonts w:ascii="Arial" w:hAnsi="Arial" w:cs="Arial"/>
+          <w:sz w:val="22"/>
+          <w:szCs w:val="22"/>
+        </w:rPr>
+        <w:t>en estas oraciones. L</w:t>
+      </w:r>
+      <w:r>
+        <w:rPr>
+          <w:rFonts w:ascii="Arial" w:hAnsi="Arial" w:cs="Arial"/>
+          <w:sz w:val="22"/>
+          <w:szCs w:val="22"/>
+        </w:rPr>
+        <w:t xml:space="preserve">ea con los estudiantes también las situaciones expuestas en el recurso de profundización que abarca ejemplos de la cotidianidad. </w:t>
+      </w:r>
+    </w:p>
+    <w:p>
+      <w:pPr>
+        <w:spacing w:line="276" w:lineRule="auto"/>
+        <w:jc w:val="both"/>
+        <w:rPr>
+          <w:rFonts w:ascii="Arial" w:hAnsi="Arial" w:cs="Arial"/>
+          <w:sz w:val="22"/>
+          <w:szCs w:val="22"/>
+        </w:rPr>
+      </w:pPr>
+    </w:p>
+    <w:p>
+      <w:pPr>
+        <w:spacing w:line="276" w:lineRule="auto"/>
+        <w:jc w:val="both"/>
+        <w:rPr>
+          <w:rFonts w:ascii="Arial" w:hAnsi="Arial" w:cs="Arial"/>
+          <w:sz w:val="22"/>
+          <w:szCs w:val="22"/>
+        </w:rPr>
+      </w:pPr>
+      <w:r>
+        <w:rPr>
+          <w:rFonts w:ascii="Arial" w:hAnsi="Arial" w:cs="Arial"/>
+          <w:sz w:val="22"/>
+          <w:szCs w:val="22"/>
+        </w:rPr>
+        <w:t>Finalmente para el cierre del tema de sistema de numeración decimal se propone una actividad evaluativa que recoge los te</w:t>
+      </w:r>
+      <w:r>
+        <w:rPr>
+          <w:rFonts w:ascii="Arial" w:hAnsi="Arial" w:cs="Arial"/>
+          <w:sz w:val="22"/>
+          <w:szCs w:val="22"/>
+        </w:rPr>
+        <w:t>m</w:t>
+      </w:r>
+      <w:r>
+        <w:rPr>
+          <w:rFonts w:ascii="Arial" w:hAnsi="Arial" w:cs="Arial"/>
+          <w:sz w:val="22"/>
+          <w:szCs w:val="22"/>
+        </w:rPr>
+        <w:t>as anteriormente nombrado</w:t>
+      </w:r>
+      <w:r>
+        <w:rPr>
+          <w:rFonts w:ascii="Arial" w:hAnsi="Arial" w:cs="Arial"/>
+          <w:sz w:val="22"/>
+          <w:szCs w:val="22"/>
+        </w:rPr>
+        <w:t>s</w:t>
+      </w:r>
+      <w:r>
+        <w:rPr>
+          <w:rFonts w:ascii="Arial" w:hAnsi="Arial" w:cs="Arial"/>
+          <w:sz w:val="22"/>
+          <w:szCs w:val="22"/>
+        </w:rPr>
+        <w:t xml:space="preserve"> y plantea actividades similares a las trabaja</w:t>
+      </w:r>
+      <w:r>
+        <w:rPr>
+          <w:rFonts w:ascii="Arial" w:hAnsi="Arial" w:cs="Arial"/>
+          <w:sz w:val="22"/>
+          <w:szCs w:val="22"/>
+        </w:rPr>
+        <w:t>da</w:t>
+      </w:r>
+      <w:r>
+        <w:rPr>
+          <w:rFonts w:ascii="Arial" w:hAnsi="Arial" w:cs="Arial"/>
+          <w:sz w:val="22"/>
+          <w:szCs w:val="22"/>
+        </w:rPr>
+        <w:t xml:space="preserve">s a lo largo del estudio de la unidad. </w:t>
+      </w:r>
+    </w:p>
+    <w:p>
+      <w:pPr>
+        <w:spacing w:line="276" w:lineRule="auto"/>
+        <w:jc w:val="both"/>
+        <w:rPr>
+          <w:rFonts w:ascii="Arial" w:hAnsi="Arial" w:cs="Arial"/>
+          <w:sz w:val="22"/>
+          <w:szCs w:val="22"/>
+        </w:rPr>
+      </w:pPr>
+    </w:p>
+    <w:p>
+      <w:pPr>
+        <w:jc w:val="both"/>
+        <w:rPr>
+          <w:rFonts w:ascii="Arial" w:hAnsi="Arial" w:cs="Arial"/>
+          <w:sz w:val="22"/>
+          <w:szCs w:val="22"/>
+        </w:rPr>
+      </w:pPr>
+      <w:r>
+        <w:rPr>
+          <w:rFonts w:ascii="Arial" w:hAnsi="Arial" w:cs="Arial"/>
+          <w:sz w:val="22"/>
+          <w:szCs w:val="22"/>
+        </w:rPr>
+        <w:t xml:space="preserve">En lo que </w:t>
+      </w:r>
+      <w:r>
+        <w:rPr>
+          <w:rFonts w:ascii="Arial" w:hAnsi="Arial" w:cs="Arial"/>
+          <w:sz w:val="22"/>
+          <w:szCs w:val="22"/>
+        </w:rPr>
+        <w:t xml:space="preserve">se </w:t>
+      </w:r>
+      <w:r>
+        <w:rPr>
+          <w:rFonts w:ascii="Arial" w:hAnsi="Arial" w:cs="Arial"/>
+          <w:sz w:val="22"/>
+          <w:szCs w:val="22"/>
+        </w:rPr>
+        <w:t>refiere a las competencias matemáticas afianzadas con los diversos recursos que se plante</w:t>
+      </w:r>
+      <w:r>
+        <w:rPr>
+          <w:rFonts w:ascii="Arial" w:hAnsi="Arial" w:cs="Arial"/>
+          <w:sz w:val="22"/>
+          <w:szCs w:val="22"/>
+        </w:rPr>
+        <w:t>a</w:t>
+      </w:r>
+      <w:r>
+        <w:rPr>
+          <w:rFonts w:ascii="Arial" w:hAnsi="Arial" w:cs="Arial"/>
+          <w:sz w:val="22"/>
+          <w:szCs w:val="22"/>
+        </w:rPr>
+        <w:t>n en la unidad se tiene:</w:t>
       </w:r>
     </w:p>
     <w:p>
@@ -1029,7 +1741,16 @@
           <w:sz w:val="22"/>
           <w:szCs w:val="22"/>
         </w:rPr>
-        <w:t>tratamiento y resolución de problemas</w:t>
+        <w:t>tratamiento</w:t>
+      </w:r>
+      <w:r>
+        <w:rPr>
+          <w:rFonts w:ascii="Arial" w:hAnsi="Arial" w:cs="Arial"/>
+          <w:b/>
+          <w:sz w:val="22"/>
+          <w:szCs w:val="22"/>
+        </w:rPr>
+        <w:t xml:space="preserve"> y resolución de problemas</w:t>
       </w:r>
       <w:r>
         <w:rPr>
@@ -1077,26 +1798,109 @@
           <w:sz w:val="22"/>
           <w:szCs w:val="22"/>
         </w:rPr>
-        <w:t xml:space="preserve">buscando con esto generar procesos de análisis un poco más complejos a los que se dan con la sola ejercitación numérica y algorítmica. </w:t>
-      </w:r>
-    </w:p>
-    <w:p>
-      <w:pPr>
-        <w:spacing w:line="276" w:lineRule="auto"/>
-        <w:jc w:val="both"/>
-        <w:rPr>
-          <w:rFonts w:ascii="Arial" w:hAnsi="Arial" w:cs="Arial"/>
-          <w:sz w:val="22"/>
-          <w:szCs w:val="22"/>
-        </w:rPr>
-      </w:pPr>
-      <w:r>
-        <w:rPr>
-          <w:rFonts w:ascii="Arial" w:hAnsi="Arial" w:cs="Arial"/>
-          <w:sz w:val="22"/>
-          <w:szCs w:val="22"/>
-        </w:rPr>
-        <w:t xml:space="preserve">En las actividades explicativas planteadas se busca que hacer una relación entre la imagen y el concepto buscando que el estudiante </w:t>
+        <w:t xml:space="preserve">con </w:t>
+      </w:r>
+      <w:r>
+        <w:rPr>
+          <w:rFonts w:ascii="Arial" w:hAnsi="Arial" w:cs="Arial"/>
+          <w:sz w:val="22"/>
+          <w:szCs w:val="22"/>
+        </w:rPr>
+        <w:t>lo que se busca</w:t>
+      </w:r>
+      <w:r>
+        <w:rPr>
+          <w:rFonts w:ascii="Arial" w:hAnsi="Arial" w:cs="Arial"/>
+          <w:sz w:val="22"/>
+          <w:szCs w:val="22"/>
+        </w:rPr>
+        <w:t xml:space="preserve"> generar procesos de </w:t>
+      </w:r>
+      <w:r>
+        <w:rPr>
+          <w:rFonts w:ascii="Arial" w:hAnsi="Arial" w:cs="Arial"/>
+          <w:sz w:val="22"/>
+          <w:szCs w:val="22"/>
+        </w:rPr>
+        <w:t>análisis un poco más complejos que</w:t>
+      </w:r>
+      <w:r>
+        <w:rPr>
+          <w:rFonts w:ascii="Arial" w:hAnsi="Arial" w:cs="Arial"/>
+          <w:sz w:val="22"/>
+          <w:szCs w:val="22"/>
+        </w:rPr>
+        <w:t xml:space="preserve"> los que se dan con la sola ejerc</w:t>
+      </w:r>
+      <w:r>
+        <w:rPr>
+          <w:rFonts w:ascii="Arial" w:hAnsi="Arial" w:cs="Arial"/>
+          <w:sz w:val="22"/>
+          <w:szCs w:val="22"/>
+        </w:rPr>
+        <w:t>itación numérica y algorítmica.</w:t>
+      </w:r>
+    </w:p>
+    <w:p>
+      <w:pPr>
+        <w:spacing w:line="276" w:lineRule="auto"/>
+        <w:jc w:val="both"/>
+        <w:rPr>
+          <w:rFonts w:ascii="Arial" w:hAnsi="Arial" w:cs="Arial"/>
+          <w:sz w:val="22"/>
+          <w:szCs w:val="22"/>
+        </w:rPr>
+      </w:pPr>
+    </w:p>
+    <w:p>
+      <w:pPr>
+        <w:spacing w:line="276" w:lineRule="auto"/>
+        <w:jc w:val="both"/>
+        <w:rPr>
+          <w:rFonts w:ascii="Arial" w:hAnsi="Arial" w:cs="Arial"/>
+          <w:sz w:val="22"/>
+          <w:szCs w:val="22"/>
+        </w:rPr>
+      </w:pPr>
+      <w:r>
+        <w:rPr>
+          <w:rFonts w:ascii="Arial" w:hAnsi="Arial" w:cs="Arial"/>
+          <w:sz w:val="22"/>
+          <w:szCs w:val="22"/>
+        </w:rPr>
+        <w:t>En las actividades expl</w:t>
+      </w:r>
+      <w:r>
+        <w:rPr>
+          <w:rFonts w:ascii="Arial" w:hAnsi="Arial" w:cs="Arial"/>
+          <w:sz w:val="22"/>
+          <w:szCs w:val="22"/>
+        </w:rPr>
+        <w:t>icativas planteadas se busca</w:t>
+      </w:r>
+      <w:r>
+        <w:rPr>
+          <w:rFonts w:ascii="Arial" w:hAnsi="Arial" w:cs="Arial"/>
+          <w:sz w:val="22"/>
+          <w:szCs w:val="22"/>
+        </w:rPr>
+        <w:t xml:space="preserve"> hacer una relación entre la imagen y el concepto </w:t>
+      </w:r>
+      <w:r>
+        <w:rPr>
+          <w:rFonts w:ascii="Arial" w:hAnsi="Arial" w:cs="Arial"/>
+          <w:sz w:val="22"/>
+          <w:szCs w:val="22"/>
+        </w:rPr>
+        <w:t>con el fin de</w:t>
+      </w:r>
+      <w:r>
+        <w:rPr>
+          <w:rFonts w:ascii="Arial" w:hAnsi="Arial" w:cs="Arial"/>
+          <w:sz w:val="22"/>
+          <w:szCs w:val="22"/>
+        </w:rPr>
+        <w:t xml:space="preserve"> que el estudiante </w:t>
       </w:r>
       <w:r>
         <w:rPr>
@@ -1113,25 +1917,45 @@
           <w:sz w:val="22"/>
           <w:szCs w:val="22"/>
         </w:rPr>
-        <w:t xml:space="preserve">sus ideas y haga uso de imágenes mentales que permiten asociar más fácil o rápidamente una idea. </w:t>
-      </w:r>
-    </w:p>
-    <w:p>
-      <w:pPr>
-        <w:spacing w:line="276" w:lineRule="auto"/>
-        <w:jc w:val="both"/>
-        <w:rPr>
-          <w:rFonts w:ascii="Arial" w:hAnsi="Arial" w:cs="Arial"/>
-          <w:sz w:val="22"/>
-          <w:szCs w:val="22"/>
-        </w:rPr>
-      </w:pPr>
-      <w:r>
-        <w:rPr>
-          <w:rFonts w:ascii="Arial" w:hAnsi="Arial" w:cs="Arial"/>
-          <w:sz w:val="22"/>
-          <w:szCs w:val="22"/>
-        </w:rPr>
+        <w:t xml:space="preserve">sus ideas y haga uso de imágenes mentales que permiten asociar más fácil </w:t>
+      </w:r>
+      <w:r>
+        <w:rPr>
+          <w:rFonts w:ascii="Arial" w:hAnsi="Arial" w:cs="Arial"/>
+          <w:sz w:val="22"/>
+          <w:szCs w:val="22"/>
+        </w:rPr>
+        <w:t>o rápidamente una idea.</w:t>
+      </w:r>
+    </w:p>
+    <w:p>
+      <w:pPr>
+        <w:spacing w:line="276" w:lineRule="auto"/>
+        <w:jc w:val="both"/>
+        <w:rPr>
+          <w:rFonts w:ascii="Arial" w:hAnsi="Arial" w:cs="Arial"/>
+          <w:sz w:val="22"/>
+          <w:szCs w:val="22"/>
+        </w:rPr>
+      </w:pPr>
+    </w:p>
+    <w:p>
+      <w:pPr>
+        <w:spacing w:line="276" w:lineRule="auto"/>
+        <w:jc w:val="both"/>
+        <w:rPr>
+          <w:rFonts w:ascii="Arial" w:hAnsi="Arial" w:cs="Arial"/>
+          <w:sz w:val="22"/>
+          <w:szCs w:val="22"/>
+        </w:rPr>
+      </w:pPr>
+      <w:r>
+        <w:rPr>
+          <w:rFonts w:ascii="Arial" w:hAnsi="Arial" w:cs="Arial"/>
+          <w:sz w:val="22"/>
+          <w:szCs w:val="22"/>
+        </w:rPr>
+        <w:lastRenderedPageBreak/>
         <w:t xml:space="preserve">Además, el emitir afirmaciones sobre situaciones permite que el estudiante </w:t>
       </w:r>
       <w:r>
@@ -1149,45 +1973,94 @@
           <w:sz w:val="22"/>
           <w:szCs w:val="22"/>
         </w:rPr>
-        <w:t>las ideas bajo un lenguaje propio de su edad</w:t>
-      </w:r>
-      <w:r>
-        <w:rPr>
-          <w:rFonts w:ascii="Arial" w:hAnsi="Arial" w:cs="Arial"/>
-          <w:sz w:val="22"/>
-          <w:szCs w:val="22"/>
-        </w:rPr>
-        <w:t xml:space="preserve">, fomente la discusión y el llegar a puntos de acuerdo a partir de la práctica de la escritura, la escucha y el habla. </w:t>
-      </w:r>
-    </w:p>
-    <w:p>
-      <w:pPr>
-        <w:spacing w:line="276" w:lineRule="auto"/>
-        <w:jc w:val="both"/>
-        <w:rPr>
-          <w:rFonts w:ascii="Arial" w:hAnsi="Arial" w:cs="Arial"/>
-          <w:sz w:val="22"/>
-          <w:szCs w:val="22"/>
-        </w:rPr>
-      </w:pPr>
-    </w:p>
-    <w:p>
-      <w:pPr>
-        <w:spacing w:line="276" w:lineRule="auto"/>
-        <w:jc w:val="both"/>
-        <w:rPr>
-          <w:rFonts w:ascii="Arial" w:hAnsi="Arial" w:cs="Arial"/>
-          <w:sz w:val="22"/>
-          <w:szCs w:val="22"/>
-        </w:rPr>
-      </w:pPr>
-      <w:r>
-        <w:rPr>
-          <w:rFonts w:ascii="Arial" w:hAnsi="Arial" w:cs="Arial"/>
-          <w:sz w:val="22"/>
-          <w:szCs w:val="22"/>
-        </w:rPr>
-        <w:lastRenderedPageBreak/>
+        <w:t xml:space="preserve">las ideas </w:t>
+      </w:r>
+      <w:r>
+        <w:rPr>
+          <w:rFonts w:ascii="Arial" w:hAnsi="Arial" w:cs="Arial"/>
+          <w:sz w:val="22"/>
+          <w:szCs w:val="22"/>
+        </w:rPr>
+        <w:t>en</w:t>
+      </w:r>
+      <w:r>
+        <w:rPr>
+          <w:rFonts w:ascii="Arial" w:hAnsi="Arial" w:cs="Arial"/>
+          <w:sz w:val="22"/>
+          <w:szCs w:val="22"/>
+        </w:rPr>
+        <w:t xml:space="preserve"> un lenguaje propio de su edad</w:t>
+      </w:r>
+      <w:r>
+        <w:rPr>
+          <w:rFonts w:ascii="Arial" w:hAnsi="Arial" w:cs="Arial"/>
+          <w:sz w:val="22"/>
+          <w:szCs w:val="22"/>
+        </w:rPr>
+        <w:t xml:space="preserve">, </w:t>
+      </w:r>
+      <w:r>
+        <w:rPr>
+          <w:rFonts w:ascii="Arial" w:hAnsi="Arial" w:cs="Arial"/>
+          <w:sz w:val="22"/>
+          <w:szCs w:val="22"/>
+        </w:rPr>
+        <w:t>participe en</w:t>
+      </w:r>
+      <w:bookmarkStart w:id="0" w:name="_GoBack"/>
+      <w:bookmarkEnd w:id="0"/>
+      <w:r>
+        <w:rPr>
+          <w:rFonts w:ascii="Arial" w:hAnsi="Arial" w:cs="Arial"/>
+          <w:sz w:val="22"/>
+          <w:szCs w:val="22"/>
+        </w:rPr>
+        <w:t xml:space="preserve"> la discusión y </w:t>
+      </w:r>
+      <w:r>
+        <w:rPr>
+          <w:rFonts w:ascii="Arial" w:hAnsi="Arial" w:cs="Arial"/>
+          <w:sz w:val="22"/>
+          <w:szCs w:val="22"/>
+        </w:rPr>
+        <w:t>llegue</w:t>
+      </w:r>
+      <w:r>
+        <w:rPr>
+          <w:rFonts w:ascii="Arial" w:hAnsi="Arial" w:cs="Arial"/>
+          <w:sz w:val="22"/>
+          <w:szCs w:val="22"/>
+        </w:rPr>
+        <w:t xml:space="preserve"> a puntos de acuerdo a partir de la práctica de la escritura, la escucha y el habla. </w:t>
+      </w:r>
+    </w:p>
+    <w:p>
+      <w:pPr>
+        <w:spacing w:line="276" w:lineRule="auto"/>
+        <w:jc w:val="both"/>
+        <w:rPr>
+          <w:rFonts w:ascii="Arial" w:hAnsi="Arial" w:cs="Arial"/>
+          <w:sz w:val="22"/>
+          <w:szCs w:val="22"/>
+        </w:rPr>
+      </w:pPr>
+    </w:p>
+    <w:p>
+      <w:pPr>
+        <w:spacing w:line="276" w:lineRule="auto"/>
+        <w:jc w:val="both"/>
+        <w:rPr>
+          <w:rFonts w:ascii="Arial" w:hAnsi="Arial" w:cs="Arial"/>
+          <w:sz w:val="22"/>
+          <w:szCs w:val="22"/>
+        </w:rPr>
+      </w:pPr>
+      <w:r>
+        <w:rPr>
+          <w:rFonts w:ascii="Arial" w:hAnsi="Arial" w:cs="Arial"/>
+          <w:sz w:val="22"/>
+          <w:szCs w:val="22"/>
+        </w:rPr>
         <w:t xml:space="preserve">Finalmente se plantea una actividad evaluativa que busca en el estudiante una mirada a su proceso de aprendizaje de forma </w:t>
       </w:r>
       <w:r>
@@ -1207,7 +2080,6 @@
         </w:rPr>
         <w:t xml:space="preserve">, con el fin de crear un espacio de </w:t>
       </w:r>
-      <w:bookmarkStart w:id="0" w:name="_GoBack"/>
       <w:r>
         <w:rPr>
           <w:rFonts w:ascii="Arial" w:hAnsi="Arial" w:cs="Arial"/>
@@ -1226,7 +2098,6 @@
         </w:rPr>
         <w:t xml:space="preserve"> </w:t>
       </w:r>
-      <w:bookmarkEnd w:id="0"/>
       <w:r>
         <w:rPr>
           <w:rFonts w:ascii="Arial" w:hAnsi="Arial" w:cs="Arial"/>
@@ -1235,65 +2106,6 @@
         </w:rPr>
         <w:t>sobre su desempeño.</w:t>
       </w:r>
-    </w:p>
-    <w:p>
-      <w:pPr>
-        <w:spacing w:line="276" w:lineRule="auto"/>
-        <w:jc w:val="both"/>
-        <w:rPr>
-          <w:rFonts w:ascii="Arial" w:hAnsi="Arial" w:cs="Arial"/>
-          <w:sz w:val="22"/>
-          <w:szCs w:val="22"/>
-        </w:rPr>
-      </w:pPr>
-    </w:p>
-    <w:p>
-      <w:pPr>
-        <w:spacing w:line="276" w:lineRule="auto"/>
-        <w:jc w:val="both"/>
-        <w:rPr>
-          <w:rFonts w:ascii="Arial" w:hAnsi="Arial" w:cs="Arial"/>
-          <w:b/>
-          <w:sz w:val="22"/>
-          <w:szCs w:val="22"/>
-        </w:rPr>
-      </w:pPr>
-    </w:p>
-    <w:p>
-      <w:pPr>
-        <w:spacing w:line="276" w:lineRule="auto"/>
-        <w:jc w:val="both"/>
-        <w:rPr>
-          <w:rFonts w:ascii="Arial" w:hAnsi="Arial" w:cs="Arial"/>
-          <w:b/>
-          <w:sz w:val="22"/>
-          <w:szCs w:val="22"/>
-        </w:rPr>
-      </w:pPr>
-    </w:p>
-    <w:p>
-      <w:pPr>
-        <w:spacing w:line="276" w:lineRule="auto"/>
-        <w:jc w:val="both"/>
-        <w:rPr>
-          <w:rFonts w:ascii="Arial" w:hAnsi="Arial" w:cs="Arial"/>
-          <w:b/>
-          <w:sz w:val="22"/>
-          <w:szCs w:val="22"/>
-        </w:rPr>
-      </w:pPr>
-    </w:p>
-    <w:p>
-      <w:pPr>
-        <w:spacing w:line="276" w:lineRule="auto"/>
-        <w:jc w:val="both"/>
-        <w:rPr>
-          <w:rFonts w:ascii="Arial" w:hAnsi="Arial" w:cs="Arial"/>
-          <w:b/>
-          <w:sz w:val="22"/>
-          <w:szCs w:val="22"/>
-        </w:rPr>
-      </w:pPr>
     </w:p>
     <w:p>
       <w:pPr>
@@ -1314,7 +2126,7 @@
 </file>
 
 <file path=word/numbering.xml><?xml version="1.0" encoding="utf-8"?>
-<w:numbering xmlns:wpc="http://schemas.microsoft.com/office/word/2010/wordprocessingCanvas" xmlns:mc="http://schemas.openxmlformats.org/markup-compatibility/2006" xmlns:o="urn:schemas-microsoft-com:office:office" xmlns:r="http://schemas.openxmlformats.org/officeDocument/2006/relationships" xmlns:m="http://schemas.openxmlformats.org/officeDocument/2006/math" xmlns:v="urn:schemas-microsoft-com:vml" xmlns:wp14="http://schemas.microsoft.com/office/word/2010/wordprocessingDrawing" xmlns:wp="http://schemas.openxmlformats.org/drawingml/2006/wordprocessingDrawing" xmlns:w10="urn:schemas-microsoft-com:office:word" xmlns:w="http://schemas.openxmlformats.org/wordprocessingml/2006/main" xmlns:w14="http://schemas.microsoft.com/office/word/2010/wordml" xmlns:w15="http://schemas.microsoft.com/office/word/2012/wordml" xmlns:wpg="http://schemas.microsoft.com/office/word/2010/wordprocessingGroup" xmlns:wpi="http://schemas.microsoft.com/office/word/2010/wordprocessingInk" xmlns:wne="http://schemas.microsoft.com/office/word/2006/wordml" xmlns:wps="http://schemas.microsoft.com/office/word/2010/wordprocessingShape" mc:Ignorable="w14 w15 wp14">
+<w:numbering xmlns:wpc="http://schemas.microsoft.com/office/word/2010/wordprocessingCanvas" xmlns:mc="http://schemas.openxmlformats.org/markup-compatibility/2006" xmlns:o="urn:schemas-microsoft-com:office:office" xmlns:r="http://schemas.openxmlformats.org/officeDocument/2006/relationships" xmlns:m="http://schemas.openxmlformats.org/officeDocument/2006/math" xmlns:v="urn:schemas-microsoft-com:vml" xmlns:wp14="http://schemas.microsoft.com/office/word/2010/wordprocessingDrawing" xmlns:wp="http://schemas.openxmlformats.org/drawingml/2006/wordprocessingDrawing" xmlns:w10="urn:schemas-microsoft-com:office:word" xmlns:w="http://schemas.openxmlformats.org/wordprocessingml/2006/main" xmlns:w14="http://schemas.microsoft.com/office/word/2010/wordml" xmlns:wpg="http://schemas.microsoft.com/office/word/2010/wordprocessingGroup" xmlns:wpi="http://schemas.microsoft.com/office/word/2010/wordprocessingInk" xmlns:wne="http://schemas.microsoft.com/office/word/2006/wordml" xmlns:wps="http://schemas.microsoft.com/office/word/2010/wordprocessingShape" mc:Ignorable="w14 wp14">
   <w:abstractNum w:abstractNumId="0">
     <w:nsid w:val="36504B0A"/>
     <w:multiLevelType w:val="hybridMultilevel"/>
@@ -1783,7 +2595,7 @@
 </file>
 
 <file path=word/styles.xml><?xml version="1.0" encoding="utf-8"?>
-<w:styles xmlns:mc="http://schemas.openxmlformats.org/markup-compatibility/2006" xmlns:r="http://schemas.openxmlformats.org/officeDocument/2006/relationships" xmlns:w="http://schemas.openxmlformats.org/wordprocessingml/2006/main" xmlns:w14="http://schemas.microsoft.com/office/word/2010/wordml" xmlns:w15="http://schemas.microsoft.com/office/word/2012/wordml" mc:Ignorable="w14 w15">
+<w:styles xmlns:mc="http://schemas.openxmlformats.org/markup-compatibility/2006" xmlns:r="http://schemas.openxmlformats.org/officeDocument/2006/relationships" xmlns:w="http://schemas.openxmlformats.org/wordprocessingml/2006/main" xmlns:w14="http://schemas.microsoft.com/office/word/2010/wordml" mc:Ignorable="w14">
   <w:docDefaults>
     <w:rPrDefault>
       <w:rPr>
@@ -1799,378 +2611,373 @@
       </w:pPr>
     </w:pPrDefault>
   </w:docDefaults>
-  <w:latentStyles w:defLockedState="0" w:defUIPriority="99" w:defSemiHidden="0" w:defUnhideWhenUsed="0" w:defQFormat="0" w:count="371">
-    <w:lsdException w:name="Normal" w:uiPriority="0" w:qFormat="1"/>
-    <w:lsdException w:name="heading 1" w:uiPriority="9" w:qFormat="1"/>
-    <w:lsdException w:name="heading 2" w:semiHidden="1" w:uiPriority="9" w:unhideWhenUsed="1" w:qFormat="1"/>
-    <w:lsdException w:name="heading 3" w:semiHidden="1" w:uiPriority="9" w:unhideWhenUsed="1" w:qFormat="1"/>
-    <w:lsdException w:name="heading 4" w:semiHidden="1" w:uiPriority="9" w:unhideWhenUsed="1" w:qFormat="1"/>
-    <w:lsdException w:name="heading 5" w:semiHidden="1" w:uiPriority="9" w:unhideWhenUsed="1" w:qFormat="1"/>
-    <w:lsdException w:name="heading 6" w:semiHidden="1" w:uiPriority="9" w:unhideWhenUsed="1" w:qFormat="1"/>
-    <w:lsdException w:name="heading 7" w:semiHidden="1" w:uiPriority="9" w:unhideWhenUsed="1" w:qFormat="1"/>
-    <w:lsdException w:name="heading 8" w:semiHidden="1" w:uiPriority="9" w:unhideWhenUsed="1" w:qFormat="1"/>
-    <w:lsdException w:name="heading 9" w:semiHidden="1" w:uiPriority="9" w:unhideWhenUsed="1" w:qFormat="1"/>
-    <w:lsdException w:name="index 1" w:semiHidden="1" w:unhideWhenUsed="1"/>
-    <w:lsdException w:name="index 2" w:semiHidden="1" w:unhideWhenUsed="1"/>
-    <w:lsdException w:name="index 3" w:semiHidden="1" w:unhideWhenUsed="1"/>
-    <w:lsdException w:name="index 4" w:semiHidden="1" w:unhideWhenUsed="1"/>
-    <w:lsdException w:name="index 5" w:semiHidden="1" w:unhideWhenUsed="1"/>
-    <w:lsdException w:name="index 6" w:semiHidden="1" w:unhideWhenUsed="1"/>
-    <w:lsdException w:name="index 7" w:semiHidden="1" w:unhideWhenUsed="1"/>
-    <w:lsdException w:name="index 8" w:semiHidden="1" w:unhideWhenUsed="1"/>
-    <w:lsdException w:name="index 9" w:semiHidden="1" w:unhideWhenUsed="1"/>
-    <w:lsdException w:name="toc 1" w:semiHidden="1" w:uiPriority="39" w:unhideWhenUsed="1"/>
-    <w:lsdException w:name="toc 2" w:semiHidden="1" w:uiPriority="39" w:unhideWhenUsed="1"/>
-    <w:lsdException w:name="toc 3" w:semiHidden="1" w:uiPriority="39" w:unhideWhenUsed="1"/>
-    <w:lsdException w:name="toc 4" w:semiHidden="1" w:uiPriority="39" w:unhideWhenUsed="1"/>
-    <w:lsdException w:name="toc 5" w:semiHidden="1" w:uiPriority="39" w:unhideWhenUsed="1"/>
-    <w:lsdException w:name="toc 6" w:semiHidden="1" w:uiPriority="39" w:unhideWhenUsed="1"/>
-    <w:lsdException w:name="toc 7" w:semiHidden="1" w:uiPriority="39" w:unhideWhenUsed="1"/>
-    <w:lsdException w:name="toc 8" w:semiHidden="1" w:uiPriority="39" w:unhideWhenUsed="1"/>
-    <w:lsdException w:name="toc 9" w:semiHidden="1" w:uiPriority="39" w:unhideWhenUsed="1"/>
-    <w:lsdException w:name="Normal Indent" w:semiHidden="1" w:unhideWhenUsed="1"/>
-    <w:lsdException w:name="footnote text" w:semiHidden="1" w:unhideWhenUsed="1"/>
-    <w:lsdException w:name="annotation text" w:semiHidden="1" w:unhideWhenUsed="1"/>
-    <w:lsdException w:name="header" w:semiHidden="1" w:unhideWhenUsed="1"/>
-    <w:lsdException w:name="footer" w:semiHidden="1" w:unhideWhenUsed="1"/>
-    <w:lsdException w:name="index heading" w:semiHidden="1" w:unhideWhenUsed="1"/>
-    <w:lsdException w:name="caption" w:semiHidden="1" w:uiPriority="35" w:unhideWhenUsed="1" w:qFormat="1"/>
-    <w:lsdException w:name="table of figures" w:semiHidden="1" w:unhideWhenUsed="1"/>
-    <w:lsdException w:name="envelope address" w:semiHidden="1" w:unhideWhenUsed="1"/>
-    <w:lsdException w:name="envelope return" w:semiHidden="1" w:unhideWhenUsed="1"/>
-    <w:lsdException w:name="footnote reference" w:semiHidden="1" w:unhideWhenUsed="1"/>
-    <w:lsdException w:name="annotation reference" w:semiHidden="1" w:unhideWhenUsed="1"/>
-    <w:lsdException w:name="line number" w:semiHidden="1" w:unhideWhenUsed="1"/>
-    <w:lsdException w:name="page number" w:semiHidden="1" w:unhideWhenUsed="1"/>
-    <w:lsdException w:name="endnote reference" w:semiHidden="1" w:unhideWhenUsed="1"/>
-    <w:lsdException w:name="endnote text" w:semiHidden="1" w:unhideWhenUsed="1"/>
-    <w:lsdException w:name="table of authorities" w:semiHidden="1" w:unhideWhenUsed="1"/>
-    <w:lsdException w:name="macro" w:semiHidden="1" w:unhideWhenUsed="1"/>
-    <w:lsdException w:name="toa heading" w:semiHidden="1" w:unhideWhenUsed="1"/>
-    <w:lsdException w:name="List" w:semiHidden="1" w:unhideWhenUsed="1"/>
-    <w:lsdException w:name="List Bullet" w:semiHidden="1" w:uiPriority="0" w:unhideWhenUsed="1"/>
-    <w:lsdException w:name="List Number" w:semiHidden="1" w:unhideWhenUsed="1"/>
-    <w:lsdException w:name="List 2" w:semiHidden="1" w:unhideWhenUsed="1"/>
-    <w:lsdException w:name="List 3" w:semiHidden="1" w:unhideWhenUsed="1"/>
-    <w:lsdException w:name="List 4" w:semiHidden="1" w:unhideWhenUsed="1"/>
-    <w:lsdException w:name="List 5" w:semiHidden="1" w:unhideWhenUsed="1"/>
-    <w:lsdException w:name="List Bullet 2" w:semiHidden="1" w:unhideWhenUsed="1"/>
-    <w:lsdException w:name="List Bullet 3" w:semiHidden="1" w:unhideWhenUsed="1"/>
-    <w:lsdException w:name="List Bullet 4" w:semiHidden="1" w:unhideWhenUsed="1"/>
-    <w:lsdException w:name="List Bullet 5" w:semiHidden="1" w:unhideWhenUsed="1"/>
-    <w:lsdException w:name="List Number 2" w:semiHidden="1" w:unhideWhenUsed="1"/>
-    <w:lsdException w:name="List Number 3" w:semiHidden="1" w:unhideWhenUsed="1"/>
-    <w:lsdException w:name="List Number 4" w:semiHidden="1" w:unhideWhenUsed="1"/>
-    <w:lsdException w:name="List Number 5" w:semiHidden="1" w:unhideWhenUsed="1"/>
-    <w:lsdException w:name="Title" w:uiPriority="10" w:qFormat="1"/>
-    <w:lsdException w:name="Closing" w:semiHidden="1" w:unhideWhenUsed="1"/>
-    <w:lsdException w:name="Signature" w:semiHidden="1" w:unhideWhenUsed="1"/>
-    <w:lsdException w:name="Default Paragraph Font" w:semiHidden="1" w:uiPriority="1" w:unhideWhenUsed="1"/>
-    <w:lsdException w:name="Body Text" w:semiHidden="1" w:unhideWhenUsed="1"/>
-    <w:lsdException w:name="Body Text Indent" w:semiHidden="1" w:unhideWhenUsed="1"/>
-    <w:lsdException w:name="List Continue" w:semiHidden="1" w:unhideWhenUsed="1"/>
-    <w:lsdException w:name="List Continue 2" w:semiHidden="1" w:unhideWhenUsed="1"/>
-    <w:lsdException w:name="List Continue 3" w:semiHidden="1" w:unhideWhenUsed="1"/>
-    <w:lsdException w:name="List Continue 4" w:semiHidden="1" w:unhideWhenUsed="1"/>
-    <w:lsdException w:name="List Continue 5" w:semiHidden="1" w:unhideWhenUsed="1"/>
-    <w:lsdException w:name="Message Header" w:semiHidden="1" w:unhideWhenUsed="1"/>
-    <w:lsdException w:name="Subtitle" w:uiPriority="11" w:qFormat="1"/>
-    <w:lsdException w:name="Salutation" w:semiHidden="1" w:unhideWhenUsed="1"/>
-    <w:lsdException w:name="Date" w:semiHidden="1" w:unhideWhenUsed="1"/>
-    <w:lsdException w:name="Body Text First Indent" w:semiHidden="1" w:unhideWhenUsed="1"/>
-    <w:lsdException w:name="Body Text First Indent 2" w:semiHidden="1" w:unhideWhenUsed="1"/>
-    <w:lsdException w:name="Note Heading" w:semiHidden="1" w:unhideWhenUsed="1"/>
-    <w:lsdException w:name="Body Text 2" w:semiHidden="1" w:unhideWhenUsed="1"/>
-    <w:lsdException w:name="Body Text 3" w:semiHidden="1" w:unhideWhenUsed="1"/>
-    <w:lsdException w:name="Body Text Indent 2" w:semiHidden="1" w:unhideWhenUsed="1"/>
-    <w:lsdException w:name="Body Text Indent 3" w:semiHidden="1" w:unhideWhenUsed="1"/>
-    <w:lsdException w:name="Block Text" w:semiHidden="1" w:unhideWhenUsed="1"/>
-    <w:lsdException w:name="Hyperlink" w:semiHidden="1" w:unhideWhenUsed="1"/>
-    <w:lsdException w:name="FollowedHyperlink" w:semiHidden="1" w:unhideWhenUsed="1"/>
-    <w:lsdException w:name="Strong" w:uiPriority="22" w:qFormat="1"/>
-    <w:lsdException w:name="Emphasis" w:uiPriority="20" w:qFormat="1"/>
-    <w:lsdException w:name="Document Map" w:semiHidden="1" w:unhideWhenUsed="1"/>
-    <w:lsdException w:name="Plain Text" w:semiHidden="1" w:unhideWhenUsed="1"/>
-    <w:lsdException w:name="E-mail Signature" w:semiHidden="1" w:unhideWhenUsed="1"/>
-    <w:lsdException w:name="HTML Top of Form" w:semiHidden="1" w:unhideWhenUsed="1"/>
-    <w:lsdException w:name="HTML Bottom of Form" w:semiHidden="1" w:unhideWhenUsed="1"/>
-    <w:lsdException w:name="Normal (Web)" w:semiHidden="1" w:unhideWhenUsed="1"/>
-    <w:lsdException w:name="HTML Acronym" w:semiHidden="1" w:unhideWhenUsed="1"/>
-    <w:lsdException w:name="HTML Address" w:semiHidden="1" w:unhideWhenUsed="1"/>
-    <w:lsdException w:name="HTML Cite" w:semiHidden="1" w:unhideWhenUsed="1"/>
-    <w:lsdException w:name="HTML Code" w:semiHidden="1" w:unhideWhenUsed="1"/>
-    <w:lsdException w:name="HTML Definition" w:semiHidden="1" w:unhideWhenUsed="1"/>
-    <w:lsdException w:name="HTML Keyboard" w:semiHidden="1" w:unhideWhenUsed="1"/>
-    <w:lsdException w:name="HTML Preformatted" w:semiHidden="1" w:unhideWhenUsed="1"/>
-    <w:lsdException w:name="HTML Sample" w:semiHidden="1" w:unhideWhenUsed="1"/>
-    <w:lsdException w:name="HTML Typewriter" w:semiHidden="1" w:unhideWhenUsed="1"/>
-    <w:lsdException w:name="HTML Variable" w:semiHidden="1" w:unhideWhenUsed="1"/>
-    <w:lsdException w:name="Normal Table" w:semiHidden="1" w:unhideWhenUsed="1"/>
-    <w:lsdException w:name="annotation subject" w:semiHidden="1" w:unhideWhenUsed="1"/>
-    <w:lsdException w:name="No List" w:semiHidden="1" w:unhideWhenUsed="1"/>
-    <w:lsdException w:name="Outline List 1" w:semiHidden="1" w:unhideWhenUsed="1"/>
-    <w:lsdException w:name="Outline List 2" w:semiHidden="1" w:unhideWhenUsed="1"/>
-    <w:lsdException w:name="Outline List 3" w:semiHidden="1" w:unhideWhenUsed="1"/>
-    <w:lsdException w:name="Table Simple 1" w:semiHidden="1" w:unhideWhenUsed="1"/>
-    <w:lsdException w:name="Table Simple 2" w:semiHidden="1" w:unhideWhenUsed="1"/>
-    <w:lsdException w:name="Table Simple 3" w:semiHidden="1" w:unhideWhenUsed="1"/>
-    <w:lsdException w:name="Table Classic 1" w:semiHidden="1" w:unhideWhenUsed="1"/>
-    <w:lsdException w:name="Table Classic 2" w:semiHidden="1" w:unhideWhenUsed="1"/>
-    <w:lsdException w:name="Table Classic 3" w:semiHidden="1" w:unhideWhenUsed="1"/>
-    <w:lsdException w:name="Table Classic 4" w:semiHidden="1" w:unhideWhenUsed="1"/>
-    <w:lsdException w:name="Table Colorful 1" w:semiHidden="1" w:unhideWhenUsed="1"/>
-    <w:lsdException w:name="Table Colorful 2" w:semiHidden="1" w:unhideWhenUsed="1"/>
-    <w:lsdException w:name="Table Colorful 3" w:semiHidden="1" w:unhideWhenUsed="1"/>
-    <w:lsdException w:name="Table Columns 1" w:semiHidden="1" w:unhideWhenUsed="1"/>
-    <w:lsdException w:name="Table Columns 2" w:semiHidden="1" w:unhideWhenUsed="1"/>
-    <w:lsdException w:name="Table Columns 3" w:semiHidden="1" w:unhideWhenUsed="1"/>
-    <w:lsdException w:name="Table Columns 4" w:semiHidden="1" w:unhideWhenUsed="1"/>
-    <w:lsdException w:name="Table Columns 5" w:semiHidden="1" w:unhideWhenUsed="1"/>
-    <w:lsdException w:name="Table Grid 1" w:semiHidden="1" w:unhideWhenUsed="1"/>
-    <w:lsdException w:name="Table Grid 2" w:semiHidden="1" w:unhideWhenUsed="1"/>
-    <w:lsdException w:name="Table Grid 3" w:semiHidden="1" w:unhideWhenUsed="1"/>
-    <w:lsdException w:name="Table Grid 4" w:semiHidden="1" w:unhideWhenUsed="1"/>
-    <w:lsdException w:name="Table Grid 5" w:semiHidden="1" w:unhideWhenUsed="1"/>
-    <w:lsdException w:name="Table Grid 6" w:semiHidden="1" w:unhideWhenUsed="1"/>
-    <w:lsdException w:name="Table Grid 7" w:semiHidden="1" w:unhideWhenUsed="1"/>
-    <w:lsdException w:name="Table Grid 8" w:semiHidden="1" w:unhideWhenUsed="1"/>
-    <w:lsdException w:name="Table List 1" w:semiHidden="1" w:unhideWhenUsed="1"/>
-    <w:lsdException w:name="Table List 2" w:semiHidden="1" w:unhideWhenUsed="1"/>
-    <w:lsdException w:name="Table List 3" w:semiHidden="1" w:unhideWhenUsed="1"/>
-    <w:lsdException w:name="Table List 4" w:semiHidden="1" w:unhideWhenUsed="1"/>
-    <w:lsdException w:name="Table List 5" w:semiHidden="1" w:unhideWhenUsed="1"/>
-    <w:lsdException w:name="Table List 6" w:semiHidden="1" w:unhideWhenUsed="1"/>
-    <w:lsdException w:name="Table List 7" w:semiHidden="1" w:unhideWhenUsed="1"/>
-    <w:lsdException w:name="Table List 8" w:semiHidden="1" w:unhideWhenUsed="1"/>
-    <w:lsdException w:name="Table 3D effects 1" w:semiHidden="1" w:unhideWhenUsed="1"/>
-    <w:lsdException w:name="Table 3D effects 2" w:semiHidden="1" w:unhideWhenUsed="1"/>
-    <w:lsdException w:name="Table 3D effects 3" w:semiHidden="1" w:unhideWhenUsed="1"/>
-    <w:lsdException w:name="Table Contemporary" w:semiHidden="1" w:unhideWhenUsed="1"/>
-    <w:lsdException w:name="Table Elegant" w:semiHidden="1" w:unhideWhenUsed="1"/>
-    <w:lsdException w:name="Table Professional" w:semiHidden="1" w:unhideWhenUsed="1"/>
-    <w:lsdException w:name="Table Subtle 1" w:semiHidden="1" w:unhideWhenUsed="1"/>
-    <w:lsdException w:name="Table Subtle 2" w:semiHidden="1" w:unhideWhenUsed="1"/>
-    <w:lsdException w:name="Table Web 1" w:semiHidden="1" w:unhideWhenUsed="1"/>
-    <w:lsdException w:name="Table Web 2" w:semiHidden="1" w:unhideWhenUsed="1"/>
-    <w:lsdException w:name="Table Web 3" w:semiHidden="1" w:unhideWhenUsed="1"/>
-    <w:lsdException w:name="Balloon Text" w:semiHidden="1" w:unhideWhenUsed="1"/>
-    <w:lsdException w:name="Table Grid" w:uiPriority="39"/>
-    <w:lsdException w:name="Table Theme" w:semiHidden="1" w:unhideWhenUsed="1"/>
-    <w:lsdException w:name="Placeholder Text" w:semiHidden="1"/>
-    <w:lsdException w:name="No Spacing" w:uiPriority="1" w:qFormat="1"/>
-    <w:lsdException w:name="Light Shading" w:uiPriority="60"/>
-    <w:lsdException w:name="Light List" w:uiPriority="61"/>
-    <w:lsdException w:name="Light Grid" w:uiPriority="62"/>
-    <w:lsdException w:name="Medium Shading 1" w:uiPriority="63"/>
-    <w:lsdException w:name="Medium Shading 2" w:uiPriority="64"/>
-    <w:lsdException w:name="Medium List 1" w:uiPriority="65"/>
-    <w:lsdException w:name="Medium List 2" w:uiPriority="66"/>
-    <w:lsdException w:name="Medium Grid 1" w:uiPriority="67"/>
-    <w:lsdException w:name="Medium Grid 2" w:uiPriority="68"/>
-    <w:lsdException w:name="Medium Grid 3" w:uiPriority="69"/>
-    <w:lsdException w:name="Dark List" w:uiPriority="70"/>
-    <w:lsdException w:name="Colorful Shading" w:uiPriority="71"/>
-    <w:lsdException w:name="Colorful List" w:uiPriority="72"/>
-    <w:lsdException w:name="Colorful Grid" w:uiPriority="73"/>
-    <w:lsdException w:name="Light Shading Accent 1" w:uiPriority="60"/>
-    <w:lsdException w:name="Light List Accent 1" w:uiPriority="61"/>
-    <w:lsdException w:name="Light Grid Accent 1" w:uiPriority="62"/>
-    <w:lsdException w:name="Medium Shading 1 Accent 1" w:uiPriority="63"/>
-    <w:lsdException w:name="Medium Shading 2 Accent 1" w:uiPriority="64"/>
-    <w:lsdException w:name="Medium List 1 Accent 1" w:uiPriority="65"/>
-    <w:lsdException w:name="Revision" w:semiHidden="1"/>
-    <w:lsdException w:name="List Paragraph" w:uiPriority="34" w:qFormat="1"/>
-    <w:lsdException w:name="Quote" w:uiPriority="29" w:qFormat="1"/>
-    <w:lsdException w:name="Intense Quote" w:uiPriority="30" w:qFormat="1"/>
-    <w:lsdException w:name="Medium List 2 Accent 1" w:uiPriority="66"/>
-    <w:lsdException w:name="Medium Grid 1 Accent 1" w:uiPriority="67"/>
-    <w:lsdException w:name="Medium Grid 2 Accent 1" w:uiPriority="68"/>
-    <w:lsdException w:name="Medium Grid 3 Accent 1" w:uiPriority="69"/>
-    <w:lsdException w:name="Dark List Accent 1" w:uiPriority="70"/>
-    <w:lsdException w:name="Colorful Shading Accent 1" w:uiPriority="71"/>
-    <w:lsdException w:name="Colorful List Accent 1" w:uiPriority="72"/>
-    <w:lsdException w:name="Colorful Grid Accent 1" w:uiPriority="73"/>
-    <w:lsdException w:name="Light Shading Accent 2" w:uiPriority="60"/>
-    <w:lsdException w:name="Light List Accent 2" w:uiPriority="61"/>
-    <w:lsdException w:name="Light Grid Accent 2" w:uiPriority="62"/>
-    <w:lsdException w:name="Medium Shading 1 Accent 2" w:uiPriority="63"/>
-    <w:lsdException w:name="Medium Shading 2 Accent 2" w:uiPriority="64"/>
-    <w:lsdException w:name="Medium List 1 Accent 2" w:uiPriority="65"/>
-    <w:lsdException w:name="Medium List 2 Accent 2" w:uiPriority="66"/>
-    <w:lsdException w:name="Medium Grid 1 Accent 2" w:uiPriority="67"/>
-    <w:lsdException w:name="Medium Grid 2 Accent 2" w:uiPriority="68"/>
-    <w:lsdException w:name="Medium Grid 3 Accent 2" w:uiPriority="69"/>
-    <w:lsdException w:name="Dark List Accent 2" w:uiPriority="70"/>
-    <w:lsdException w:name="Colorful Shading Accent 2" w:uiPriority="71"/>
-    <w:lsdException w:name="Colorful List Accent 2" w:uiPriority="72"/>
-    <w:lsdException w:name="Colorful Grid Accent 2" w:uiPriority="73"/>
-    <w:lsdException w:name="Light Shading Accent 3" w:uiPriority="60"/>
-    <w:lsdException w:name="Light List Accent 3" w:uiPriority="61"/>
-    <w:lsdException w:name="Light Grid Accent 3" w:uiPriority="62"/>
-    <w:lsdException w:name="Medium Shading 1 Accent 3" w:uiPriority="63"/>
-    <w:lsdException w:name="Medium Shading 2 Accent 3" w:uiPriority="64"/>
-    <w:lsdException w:name="Medium List 1 Accent 3" w:uiPriority="65"/>
-    <w:lsdException w:name="Medium List 2 Accent 3" w:uiPriority="66"/>
-    <w:lsdException w:name="Medium Grid 1 Accent 3" w:uiPriority="67"/>
-    <w:lsdException w:name="Medium Grid 2 Accent 3" w:uiPriority="68"/>
-    <w:lsdException w:name="Medium Grid 3 Accent 3" w:uiPriority="69"/>
-    <w:lsdException w:name="Dark List Accent 3" w:uiPriority="70"/>
-    <w:lsdException w:name="Colorful Shading Accent 3" w:uiPriority="71"/>
-    <w:lsdException w:name="Colorful List Accent 3" w:uiPriority="72"/>
-    <w:lsdException w:name="Colorful Grid Accent 3" w:uiPriority="73"/>
-    <w:lsdException w:name="Light Shading Accent 4" w:uiPriority="60"/>
-    <w:lsdException w:name="Light List Accent 4" w:uiPriority="61"/>
-    <w:lsdException w:name="Light Grid Accent 4" w:uiPriority="62"/>
-    <w:lsdException w:name="Medium Shading 1 Accent 4" w:uiPriority="63"/>
-    <w:lsdException w:name="Medium Shading 2 Accent 4" w:uiPriority="64"/>
-    <w:lsdException w:name="Medium List 1 Accent 4" w:uiPriority="65"/>
-    <w:lsdException w:name="Medium List 2 Accent 4" w:uiPriority="66"/>
-    <w:lsdException w:name="Medium Grid 1 Accent 4" w:uiPriority="67"/>
-    <w:lsdException w:name="Medium Grid 2 Accent 4" w:uiPriority="68"/>
-    <w:lsdException w:name="Medium Grid 3 Accent 4" w:uiPriority="69"/>
-    <w:lsdException w:name="Dark List Accent 4" w:uiPriority="70"/>
-    <w:lsdException w:name="Colorful Shading Accent 4" w:uiPriority="71"/>
-    <w:lsdException w:name="Colorful List Accent 4" w:uiPriority="72"/>
-    <w:lsdException w:name="Colorful Grid Accent 4" w:uiPriority="73"/>
-    <w:lsdException w:name="Light Shading Accent 5" w:uiPriority="60"/>
-    <w:lsdException w:name="Light List Accent 5" w:uiPriority="61"/>
-    <w:lsdException w:name="Light Grid Accent 5" w:uiPriority="62"/>
-    <w:lsdException w:name="Medium Shading 1 Accent 5" w:uiPriority="63"/>
-    <w:lsdException w:name="Medium Shading 2 Accent 5" w:uiPriority="64"/>
-    <w:lsdException w:name="Medium List 1 Accent 5" w:uiPriority="65"/>
-    <w:lsdException w:name="Medium List 2 Accent 5" w:uiPriority="66"/>
-    <w:lsdException w:name="Medium Grid 1 Accent 5" w:uiPriority="67"/>
-    <w:lsdException w:name="Medium Grid 2 Accent 5" w:uiPriority="68"/>
-    <w:lsdException w:name="Medium Grid 3 Accent 5" w:uiPriority="69"/>
-    <w:lsdException w:name="Dark List Accent 5" w:uiPriority="70"/>
-    <w:lsdException w:name="Colorful Shading Accent 5" w:uiPriority="71"/>
-    <w:lsdException w:name="Colorful List Accent 5" w:uiPriority="72"/>
-    <w:lsdException w:name="Colorful Grid Accent 5" w:uiPriority="73"/>
-    <w:lsdException w:name="Light Shading Accent 6" w:uiPriority="60"/>
-    <w:lsdException w:name="Light List Accent 6" w:uiPriority="61"/>
-    <w:lsdException w:name="Light Grid Accent 6" w:uiPriority="62"/>
-    <w:lsdException w:name="Medium Shading 1 Accent 6" w:uiPriority="63"/>
-    <w:lsdException w:name="Medium Shading 2 Accent 6" w:uiPriority="64"/>
-    <w:lsdException w:name="Medium List 1 Accent 6" w:uiPriority="65"/>
-    <w:lsdException w:name="Medium List 2 Accent 6" w:uiPriority="66"/>
-    <w:lsdException w:name="Medium Grid 1 Accent 6" w:uiPriority="67"/>
-    <w:lsdException w:name="Medium Grid 2 Accent 6" w:uiPriority="68"/>
-    <w:lsdException w:name="Medium Grid 3 Accent 6" w:uiPriority="69"/>
-    <w:lsdException w:name="Dark List Accent 6" w:uiPriority="70"/>
-    <w:lsdException w:name="Colorful Shading Accent 6" w:uiPriority="71"/>
-    <w:lsdException w:name="Colorful List Accent 6" w:uiPriority="72"/>
-    <w:lsdException w:name="Colorful Grid Accent 6" w:uiPriority="73"/>
-    <w:lsdException w:name="Subtle Emphasis" w:uiPriority="19" w:qFormat="1"/>
-    <w:lsdException w:name="Intense Emphasis" w:uiPriority="21" w:qFormat="1"/>
-    <w:lsdException w:name="Subtle Reference" w:uiPriority="31" w:qFormat="1"/>
-    <w:lsdException w:name="Intense Reference" w:uiPriority="32" w:qFormat="1"/>
-    <w:lsdException w:name="Book Title" w:uiPriority="33" w:qFormat="1"/>
-    <w:lsdException w:name="Bibliography" w:semiHidden="1" w:uiPriority="37" w:unhideWhenUsed="1"/>
-    <w:lsdException w:name="TOC Heading" w:semiHidden="1" w:uiPriority="39" w:unhideWhenUsed="1" w:qFormat="1"/>
-    <w:lsdException w:name="Plain Table 1" w:uiPriority="41"/>
-    <w:lsdException w:name="Plain Table 2" w:uiPriority="42"/>
-    <w:lsdException w:name="Plain Table 3" w:uiPriority="43"/>
-    <w:lsdException w:name="Plain Table 4" w:uiPriority="44"/>
-    <w:lsdException w:name="Plain Table 5" w:uiPriority="45"/>
-    <w:lsdException w:name="Grid Table Light" w:uiPriority="40"/>
-    <w:lsdException w:name="Grid Table 1 Light" w:uiPriority="46"/>
-    <w:lsdException w:name="Grid Table 2" w:uiPriority="47"/>
-    <w:lsdException w:name="Grid Table 3" w:uiPriority="48"/>
-    <w:lsdException w:name="Grid Table 4" w:uiPriority="49"/>
-    <w:lsdException w:name="Grid Table 5 Dark" w:uiPriority="50"/>
-    <w:lsdException w:name="Grid Table 6 Colorful" w:uiPriority="51"/>
-    <w:lsdException w:name="Grid Table 7 Colorful" w:uiPriority="52"/>
-    <w:lsdException w:name="Grid Table 1 Light Accent 1" w:uiPriority="46"/>
-    <w:lsdException w:name="Grid Table 2 Accent 1" w:uiPriority="47"/>
-    <w:lsdException w:name="Grid Table 3 Accent 1" w:uiPriority="48"/>
-    <w:lsdException w:name="Grid Table 4 Accent 1" w:uiPriority="49"/>
-    <w:lsdException w:name="Grid Table 5 Dark Accent 1" w:uiPriority="50"/>
-    <w:lsdException w:name="Grid Table 6 Colorful Accent 1" w:uiPriority="51"/>
-    <w:lsdException w:name="Grid Table 7 Colorful Accent 1" w:uiPriority="52"/>
-    <w:lsdException w:name="Grid Table 1 Light Accent 2" w:uiPriority="46"/>
-    <w:lsdException w:name="Grid Table 2 Accent 2" w:uiPriority="47"/>
-    <w:lsdException w:name="Grid Table 3 Accent 2" w:uiPriority="48"/>
-    <w:lsdException w:name="Grid Table 4 Accent 2" w:uiPriority="49"/>
-    <w:lsdException w:name="Grid Table 5 Dark Accent 2" w:uiPriority="50"/>
-    <w:lsdException w:name="Grid Table 6 Colorful Accent 2" w:uiPriority="51"/>
-    <w:lsdException w:name="Grid Table 7 Colorful Accent 2" w:uiPriority="52"/>
-    <w:lsdException w:name="Grid Table 1 Light Accent 3" w:uiPriority="46"/>
-    <w:lsdException w:name="Grid Table 2 Accent 3" w:uiPriority="47"/>
-    <w:lsdException w:name="Grid Table 3 Accent 3" w:uiPriority="48"/>
-    <w:lsdException w:name="Grid Table 4 Accent 3" w:uiPriority="49"/>
-    <w:lsdException w:name="Grid Table 5 Dark Accent 3" w:uiPriority="50"/>
-    <w:lsdException w:name="Grid Table 6 Colorful Accent 3" w:uiPriority="51"/>
-    <w:lsdException w:name="Grid Table 7 Colorful Accent 3" w:uiPriority="52"/>
-    <w:lsdException w:name="Grid Table 1 Light Accent 4" w:uiPriority="46"/>
-    <w:lsdException w:name="Grid Table 2 Accent 4" w:uiPriority="47"/>
-    <w:lsdException w:name="Grid Table 3 Accent 4" w:uiPriority="48"/>
-    <w:lsdException w:name="Grid Table 4 Accent 4" w:uiPriority="49"/>
-    <w:lsdException w:name="Grid Table 5 Dark Accent 4" w:uiPriority="50"/>
-    <w:lsdException w:name="Grid Table 6 Colorful Accent 4" w:uiPriority="51"/>
-    <w:lsdException w:name="Grid Table 7 Colorful Accent 4" w:uiPriority="52"/>
-    <w:lsdException w:name="Grid Table 1 Light Accent 5" w:uiPriority="46"/>
-    <w:lsdException w:name="Grid Table 2 Accent 5" w:uiPriority="47"/>
-    <w:lsdException w:name="Grid Table 3 Accent 5" w:uiPriority="48"/>
-    <w:lsdException w:name="Grid Table 4 Accent 5" w:uiPriority="49"/>
-    <w:lsdException w:name="Grid Table 5 Dark Accent 5" w:uiPriority="50"/>
-    <w:lsdException w:name="Grid Table 6 Colorful Accent 5" w:uiPriority="51"/>
-    <w:lsdException w:name="Grid Table 7 Colorful Accent 5" w:uiPriority="52"/>
-    <w:lsdException w:name="Grid Table 1 Light Accent 6" w:uiPriority="46"/>
-    <w:lsdException w:name="Grid Table 2 Accent 6" w:uiPriority="47"/>
-    <w:lsdException w:name="Grid Table 3 Accent 6" w:uiPriority="48"/>
-    <w:lsdException w:name="Grid Table 4 Accent 6" w:uiPriority="49"/>
-    <w:lsdException w:name="Grid Table 5 Dark Accent 6" w:uiPriority="50"/>
-    <w:lsdException w:name="Grid Table 6 Colorful Accent 6" w:uiPriority="51"/>
-    <w:lsdException w:name="Grid Table 7 Colorful Accent 6" w:uiPriority="52"/>
-    <w:lsdException w:name="List Table 1 Light" w:uiPriority="46"/>
-    <w:lsdException w:name="List Table 2" w:uiPriority="47"/>
-    <w:lsdException w:name="List Table 3" w:uiPriority="48"/>
-    <w:lsdException w:name="List Table 4" w:uiPriority="49"/>
-    <w:lsdException w:name="List Table 5 Dark" w:uiPriority="50"/>
-    <w:lsdException w:name="List Table 6 Colorful" w:uiPriority="51"/>
-    <w:lsdException w:name="List Table 7 Colorful" w:uiPriority="52"/>
-    <w:lsdException w:name="List Table 1 Light Accent 1" w:uiPriority="46"/>
-    <w:lsdException w:name="List Table 2 Accent 1" w:uiPriority="47"/>
-    <w:lsdException w:name="List Table 3 Accent 1" w:uiPriority="48"/>
-    <w:lsdException w:name="List Table 4 Accent 1" w:uiPriority="49"/>
-    <w:lsdException w:name="List Table 5 Dark Accent 1" w:uiPriority="50"/>
-    <w:lsdException w:name="List Table 6 Colorful Accent 1" w:uiPriority="51"/>
-    <w:lsdException w:name="List Table 7 Colorful Accent 1" w:uiPriority="52"/>
-    <w:lsdException w:name="List Table 1 Light Accent 2" w:uiPriority="46"/>
-    <w:lsdException w:name="List Table 2 Accent 2" w:uiPriority="47"/>
-    <w:lsdException w:name="List Table 3 Accent 2" w:uiPriority="48"/>
-    <w:lsdException w:name="List Table 4 Accent 2" w:uiPriority="49"/>
-    <w:lsdException w:name="List Table 5 Dark Accent 2" w:uiPriority="50"/>
-    <w:lsdException w:name="List Table 6 Colorful Accent 2" w:uiPriority="51"/>
-    <w:lsdException w:name="List Table 7 Colorful Accent 2" w:uiPriority="52"/>
-    <w:lsdException w:name="List Table 1 Light Accent 3" w:uiPriority="46"/>
-    <w:lsdException w:name="List Table 2 Accent 3" w:uiPriority="47"/>
-    <w:lsdException w:name="List Table 3 Accent 3" w:uiPriority="48"/>
-    <w:lsdException w:name="List Table 4 Accent 3" w:uiPriority="49"/>
-    <w:lsdException w:name="List Table 5 Dark Accent 3" w:uiPriority="50"/>
-    <w:lsdException w:name="List Table 6 Colorful Accent 3" w:uiPriority="51"/>
-    <w:lsdException w:name="List Table 7 Colorful Accent 3" w:uiPriority="52"/>
-    <w:lsdException w:name="List Table 1 Light Accent 4" w:uiPriority="46"/>
-    <w:lsdException w:name="List Table 2 Accent 4" w:uiPriority="47"/>
-    <w:lsdException w:name="List Table 3 Accent 4" w:uiPriority="48"/>
-    <w:lsdException w:name="List Table 4 Accent 4" w:uiPriority="49"/>
-    <w:lsdException w:name="List Table 5 Dark Accent 4" w:uiPriority="50"/>
-    <w:lsdException w:name="List Table 6 Colorful Accent 4" w:uiPriority="51"/>
-    <w:lsdException w:name="List Table 7 Colorful Accent 4" w:uiPriority="52"/>
-    <w:lsdException w:name="List Table 1 Light Accent 5" w:uiPriority="46"/>
-    <w:lsdException w:name="List Table 2 Accent 5" w:uiPriority="47"/>
-    <w:lsdException w:name="List Table 3 Accent 5" w:uiPriority="48"/>
-    <w:lsdException w:name="List Table 4 Accent 5" w:uiPriority="49"/>
-    <w:lsdException w:name="List Table 5 Dark Accent 5" w:uiPriority="50"/>
-    <w:lsdException w:name="List Table 6 Colorful Accent 5" w:uiPriority="51"/>
-    <w:lsdException w:name="List Table 7 Colorful Accent 5" w:uiPriority="52"/>
-    <w:lsdException w:name="List Table 1 Light Accent 6" w:uiPriority="46"/>
-    <w:lsdException w:name="List Table 2 Accent 6" w:uiPriority="47"/>
-    <w:lsdException w:name="List Table 3 Accent 6" w:uiPriority="48"/>
-    <w:lsdException w:name="List Table 4 Accent 6" w:uiPriority="49"/>
-    <w:lsdException w:name="List Table 5 Dark Accent 6" w:uiPriority="50"/>
-    <w:lsdException w:name="List Table 6 Colorful Accent 6" w:uiPriority="51"/>
-    <w:lsdException w:name="List Table 7 Colorful Accent 6" w:uiPriority="52"/>
+  <w:latentStyles w:defLockedState="0" w:defUIPriority="99" w:defSemiHidden="1" w:defUnhideWhenUsed="1" w:defQFormat="0" w:count="267">
+    <w:lsdException w:name="Normal" w:semiHidden="0" w:uiPriority="0" w:unhideWhenUsed="0" w:qFormat="1"/>
+    <w:lsdException w:name="heading 1" w:semiHidden="0" w:uiPriority="9" w:unhideWhenUsed="0" w:qFormat="1"/>
+    <w:lsdException w:name="heading 2" w:uiPriority="9" w:qFormat="1"/>
+    <w:lsdException w:name="heading 3" w:uiPriority="9" w:qFormat="1"/>
+    <w:lsdException w:name="heading 4" w:uiPriority="9" w:qFormat="1"/>
+    <w:lsdException w:name="heading 5" w:uiPriority="9" w:qFormat="1"/>
+    <w:lsdException w:name="heading 6" w:uiPriority="9" w:qFormat="1"/>
+    <w:lsdException w:name="heading 7" w:uiPriority="9" w:qFormat="1"/>
+    <w:lsdException w:name="heading 8" w:uiPriority="9" w:qFormat="1"/>
+    <w:lsdException w:name="heading 9" w:uiPriority="9" w:qFormat="1"/>
+    <w:lsdException w:name="toc 1" w:uiPriority="39"/>
+    <w:lsdException w:name="toc 2" w:uiPriority="39"/>
+    <w:lsdException w:name="toc 3" w:uiPriority="39"/>
+    <w:lsdException w:name="toc 4" w:uiPriority="39"/>
+    <w:lsdException w:name="toc 5" w:uiPriority="39"/>
+    <w:lsdException w:name="toc 6" w:uiPriority="39"/>
+    <w:lsdException w:name="toc 7" w:uiPriority="39"/>
+    <w:lsdException w:name="toc 8" w:uiPriority="39"/>
+    <w:lsdException w:name="toc 9" w:uiPriority="39"/>
+    <w:lsdException w:name="caption" w:uiPriority="35" w:qFormat="1"/>
+    <w:lsdException w:name="List Bullet" w:uiPriority="0"/>
+    <w:lsdException w:name="Title" w:semiHidden="0" w:uiPriority="10" w:unhideWhenUsed="0" w:qFormat="1"/>
+    <w:lsdException w:name="Default Paragraph Font" w:uiPriority="1"/>
+    <w:lsdException w:name="Subtitle" w:semiHidden="0" w:uiPriority="11" w:unhideWhenUsed="0" w:qFormat="1"/>
+    <w:lsdException w:name="Strong" w:semiHidden="0" w:uiPriority="22" w:unhideWhenUsed="0" w:qFormat="1"/>
+    <w:lsdException w:name="Emphasis" w:semiHidden="0" w:uiPriority="20" w:unhideWhenUsed="0" w:qFormat="1"/>
+    <w:lsdException w:name="Table Grid" w:semiHidden="0" w:uiPriority="39" w:unhideWhenUsed="0"/>
+    <w:lsdException w:name="Placeholder Text" w:unhideWhenUsed="0"/>
+    <w:lsdException w:name="No Spacing" w:semiHidden="0" w:uiPriority="1" w:unhideWhenUsed="0" w:qFormat="1"/>
+    <w:lsdException w:name="Light Shading" w:semiHidden="0" w:uiPriority="60" w:unhideWhenUsed="0"/>
+    <w:lsdException w:name="Light List" w:semiHidden="0" w:uiPriority="61" w:unhideWhenUsed="0"/>
+    <w:lsdException w:name="Light Grid" w:semiHidden="0" w:uiPriority="62" w:unhideWhenUsed="0"/>
+    <w:lsdException w:name="Medium Shading 1" w:semiHidden="0" w:uiPriority="63" w:unhideWhenUsed="0"/>
+    <w:lsdException w:name="Medium Shading 2" w:semiHidden="0" w:uiPriority="64" w:unhideWhenUsed="0"/>
+    <w:lsdException w:name="Medium List 1" w:semiHidden="0" w:uiPriority="65" w:unhideWhenUsed="0"/>
+    <w:lsdException w:name="Medium List 2" w:semiHidden="0" w:uiPriority="66" w:unhideWhenUsed="0"/>
+    <w:lsdException w:name="Medium Grid 1" w:semiHidden="0" w:uiPriority="67" w:unhideWhenUsed="0"/>
+    <w:lsdException w:name="Medium Grid 2" w:semiHidden="0" w:uiPriority="68" w:unhideWhenUsed="0"/>
+    <w:lsdException w:name="Medium Grid 3" w:semiHidden="0" w:uiPriority="69" w:unhideWhenUsed="0"/>
+    <w:lsdException w:name="Dark List" w:semiHidden="0" w:uiPriority="70" w:unhideWhenUsed="0"/>
+    <w:lsdException w:name="Colorful Shading" w:semiHidden="0" w:uiPriority="71" w:unhideWhenUsed="0"/>
+    <w:lsdException w:name="Colorful List" w:semiHidden="0" w:uiPriority="72" w:unhideWhenUsed="0"/>
+    <w:lsdException w:name="Colorful Grid" w:semiHidden="0" w:uiPriority="73" w:unhideWhenUsed="0"/>
+    <w:lsdException w:name="Light Shading Accent 1" w:semiHidden="0" w:uiPriority="60" w:unhideWhenUsed="0"/>
+    <w:lsdException w:name="Light List Accent 1" w:semiHidden="0" w:uiPriority="61" w:unhideWhenUsed="0"/>
+    <w:lsdException w:name="Light Grid Accent 1" w:semiHidden="0" w:uiPriority="62" w:unhideWhenUsed="0"/>
+    <w:lsdException w:name="Medium Shading 1 Accent 1" w:semiHidden="0" w:uiPriority="63" w:unhideWhenUsed="0"/>
+    <w:lsdException w:name="Medium Shading 2 Accent 1" w:semiHidden="0" w:uiPriority="64" w:unhideWhenUsed="0"/>
+    <w:lsdException w:name="Medium List 1 Accent 1" w:semiHidden="0" w:uiPriority="65" w:unhideWhenUsed="0"/>
+    <w:lsdException w:name="Revision" w:unhideWhenUsed="0"/>
+    <w:lsdException w:name="List Paragraph" w:semiHidden="0" w:uiPriority="34" w:unhideWhenUsed="0" w:qFormat="1"/>
+    <w:lsdException w:name="Quote" w:semiHidden="0" w:uiPriority="29" w:unhideWhenUsed="0" w:qFormat="1"/>
+    <w:lsdException w:name="Intense Quote" w:semiHidden="0" w:uiPriority="30" w:unhideWhenUsed="0" w:qFormat="1"/>
+    <w:lsdException w:name="Medium List 2 Accent 1" w:semiHidden="0" w:uiPriority="66" w:unhideWhenUsed="0"/>
+    <w:lsdException w:name="Medium Grid 1 Accent 1" w:semiHidden="0" w:uiPriority="67" w:unhideWhenUsed="0"/>
+    <w:lsdException w:name="Medium Grid 2 Accent 1" w:semiHidden="0" w:uiPriority="68" w:unhideWhenUsed="0"/>
+    <w:lsdException w:name="Medium Grid 3 Accent 1" w:semiHidden="0" w:uiPriority="69" w:unhideWhenUsed="0"/>
+    <w:lsdException w:name="Dark List Accent 1" w:semiHidden="0" w:uiPriority="70" w:unhideWhenUsed="0"/>
+    <w:lsdException w:name="Colorful Shading Accent 1" w:semiHidden="0" w:uiPriority="71" w:unhideWhenUsed="0"/>
+    <w:lsdException w:name="Colorful List Accent 1" w:semiHidden="0" w:uiPriority="72" w:unhideWhenUsed="0"/>
+    <w:lsdException w:name="Colorful Grid Accent 1" w:semiHidden="0" w:uiPriority="73" w:unhideWhenUsed="0"/>
+    <w:lsdException w:name="Light Shading Accent 2" w:semiHidden="0" w:uiPriority="60" w:unhideWhenUsed="0"/>
+    <w:lsdException w:name="Light List Accent 2" w:semiHidden="0" w:uiPriority="61" w:unhideWhenUsed="0"/>
+    <w:lsdException w:name="Light Grid Accent 2" w:semiHidden="0" w:uiPriority="62" w:unhideWhenUsed="0"/>
+    <w:lsdException w:name="Medium Shading 1 Accent 2" w:semiHidden="0" w:uiPriority="63" w:unhideWhenUsed="0"/>
+    <w:lsdException w:name="Medium Shading 2 Accent 2" w:semiHidden="0" w:uiPriority="64" w:unhideWhenUsed="0"/>
+    <w:lsdException w:name="Medium List 1 Accent 2" w:semiHidden="0" w:uiPriority="65" w:unhideWhenUsed="0"/>
+    <w:lsdException w:name="Medium List 2 Accent 2" w:semiHidden="0" w:uiPriority="66" w:unhideWhenUsed="0"/>
+    <w:lsdException w:name="Medium Grid 1 Accent 2" w:semiHidden="0" w:uiPriority="67" w:unhideWhenUsed="0"/>
+    <w:lsdException w:name="Medium Grid 2 Accent 2" w:semiHidden="0" w:uiPriority="68" w:unhideWhenUsed="0"/>
+    <w:lsdException w:name="Medium Grid 3 Accent 2" w:semiHidden="0" w:uiPriority="69" w:unhideWhenUsed="0"/>
+    <w:lsdException w:name="Dark List Accent 2" w:semiHidden="0" w:uiPriority="70" w:unhideWhenUsed="0"/>
+    <w:lsdException w:name="Colorful Shading Accent 2" w:semiHidden="0" w:uiPriority="71" w:unhideWhenUsed="0"/>
+    <w:lsdException w:name="Colorful List Accent 2" w:semiHidden="0" w:uiPriority="72" w:unhideWhenUsed="0"/>
+    <w:lsdException w:name="Colorful Grid Accent 2" w:semiHidden="0" w:uiPriority="73" w:unhideWhenUsed="0"/>
+    <w:lsdException w:name="Light Shading Accent 3" w:semiHidden="0" w:uiPriority="60" w:unhideWhenUsed="0"/>
+    <w:lsdException w:name="Light List Accent 3" w:semiHidden="0" w:uiPriority="61" w:unhideWhenUsed="0"/>
+    <w:lsdException w:name="Light Grid Accent 3" w:semiHidden="0" w:uiPriority="62" w:unhideWhenUsed="0"/>
+    <w:lsdException w:name="Medium Shading 1 Accent 3" w:semiHidden="0" w:uiPriority="63" w:unhideWhenUsed="0"/>
+    <w:lsdException w:name="Medium Shading 2 Accent 3" w:semiHidden="0" w:uiPriority="64" w:unhideWhenUsed="0"/>
+    <w:lsdException w:name="Medium List 1 Accent 3" w:semiHidden="0" w:uiPriority="65" w:unhideWhenUsed="0"/>
+    <w:lsdException w:name="Medium List 2 Accent 3" w:semiHidden="0" w:uiPriority="66" w:unhideWhenUsed="0"/>
+    <w:lsdException w:name="Medium Grid 1 Accent 3" w:semiHidden="0" w:uiPriority="67" w:unhideWhenUsed="0"/>
+    <w:lsdException w:name="Medium Grid 2 Accent 3" w:semiHidden="0" w:uiPriority="68" w:unhideWhenUsed="0"/>
+    <w:lsdException w:name="Medium Grid 3 Accent 3" w:semiHidden="0" w:uiPriority="69" w:unhideWhenUsed="0"/>
+    <w:lsdException w:name="Dark List Accent 3" w:semiHidden="0" w:uiPriority="70" w:unhideWhenUsed="0"/>
+    <w:lsdException w:name="Colorful Shading Accent 3" w:semiHidden="0" w:uiPriority="71" w:unhideWhenUsed="0"/>
+    <w:lsdException w:name="Colorful List Accent 3" w:semiHidden="0" w:uiPriority="72" w:unhideWhenUsed="0"/>
+    <w:lsdException w:name="Colorful Grid Accent 3" w:semiHidden="0" w:uiPriority="73" w:unhideWhenUsed="0"/>
+    <w:lsdException w:name="Light Shading Accent 4" w:semiHidden="0" w:uiPriority="60" w:unhideWhenUsed="0"/>
+    <w:lsdException w:name="Light List Accent 4" w:semiHidden="0" w:uiPriority="61" w:unhideWhenUsed="0"/>
+    <w:lsdException w:name="Light Grid Accent 4" w:semiHidden="0" w:uiPriority="62" w:unhideWhenUsed="0"/>
+    <w:lsdException w:name="Medium Shading 1 Accent 4" w:semiHidden="0" w:uiPriority="63" w:unhideWhenUsed="0"/>
+    <w:lsdException w:name="Medium Shading 2 Accent 4" w:semiHidden="0" w:uiPriority="64" w:unhideWhenUsed="0"/>
+    <w:lsdException w:name="Medium List 1 Accent 4" w:semiHidden="0" w:uiPriority="65" w:unhideWhenUsed="0"/>
+    <w:lsdException w:name="Medium List 2 Accent 4" w:semiHidden="0" w:uiPriority="66" w:unhideWhenUsed="0"/>
+    <w:lsdException w:name="Medium Grid 1 Accent 4" w:semiHidden="0" w:uiPriority="67" w:unhideWhenUsed="0"/>
+    <w:lsdException w:name="Medium Grid 2 Accent 4" w:semiHidden="0" w:uiPriority="68" w:unhideWhenUsed="0"/>
+    <w:lsdException w:name="Medium Grid 3 Accent 4" w:semiHidden="0" w:uiPriority="69" w:unhideWhenUsed="0"/>
+    <w:lsdException w:name="Dark List Accent 4" w:semiHidden="0" w:uiPriority="70" w:unhideWhenUsed="0"/>
+    <w:lsdException w:name="Colorful Shading Accent 4" w:semiHidden="0" w:uiPriority="71" w:unhideWhenUsed="0"/>
+    <w:lsdException w:name="Colorful List Accent 4" w:semiHidden="0" w:uiPriority="72" w:unhideWhenUsed="0"/>
+    <w:lsdException w:name="Colorful Grid Accent 4" w:semiHidden="0" w:uiPriority="73" w:unhideWhenUsed="0"/>
+    <w:lsdException w:name="Light Shading Accent 5" w:semiHidden="0" w:uiPriority="60" w:unhideWhenUsed="0"/>
+    <w:lsdException w:name="Light List Accent 5" w:semiHidden="0" w:uiPriority="61" w:unhideWhenUsed="0"/>
+    <w:lsdException w:name="Light Grid Accent 5" w:semiHidden="0" w:uiPriority="62" w:unhideWhenUsed="0"/>
+    <w:lsdException w:name="Medium Shading 1 Accent 5" w:semiHidden="0" w:uiPriority="63" w:unhideWhenUsed="0"/>
+    <w:lsdException w:name="Medium Shading 2 Accent 5" w:semiHidden="0" w:uiPriority="64" w:unhideWhenUsed="0"/>
+    <w:lsdException w:name="Medium List 1 Accent 5" w:semiHidden="0" w:uiPriority="65" w:unhideWhenUsed="0"/>
+    <w:lsdException w:name="Medium List 2 Accent 5" w:semiHidden="0" w:uiPriority="66" w:unhideWhenUsed="0"/>
+    <w:lsdException w:name="Medium Grid 1 Accent 5" w:semiHidden="0" w:uiPriority="67" w:unhideWhenUsed="0"/>
+    <w:lsdException w:name="Medium Grid 2 Accent 5" w:semiHidden="0" w:uiPriority="68" w:unhideWhenUsed="0"/>
+    <w:lsdException w:name="Medium Grid 3 Accent 5" w:semiHidden="0" w:uiPriority="69" w:unhideWhenUsed="0"/>
+    <w:lsdException w:name="Dark List Accent 5" w:semiHidden="0" w:uiPriority="70" w:unhideWhenUsed="0"/>
+    <w:lsdException w:name="Colorful Shading Accent 5" w:semiHidden="0" w:uiPriority="71" w:unhideWhenUsed="0"/>
+    <w:lsdException w:name="Colorful List Accent 5" w:semiHidden="0" w:uiPriority="72" w:unhideWhenUsed="0"/>
+    <w:lsdException w:name="Colorful Grid Accent 5" w:semiHidden="0" w:uiPriority="73" w:unhideWhenUsed="0"/>
+    <w:lsdException w:name="Light Shading Accent 6" w:semiHidden="0" w:uiPriority="60" w:unhideWhenUsed="0"/>
+    <w:lsdException w:name="Light List Accent 6" w:semiHidden="0" w:uiPriority="61" w:unhideWhenUsed="0"/>
+    <w:lsdException w:name="Light Grid Accent 6" w:semiHidden="0" w:uiPriority="62" w:unhideWhenUsed="0"/>
+    <w:lsdException w:name="Medium Shading 1 Accent 6" w:semiHidden="0" w:uiPriority="63" w:unhideWhenUsed="0"/>
+    <w:lsdException w:name="Medium Shading 2 Accent 6" w:semiHidden="0" w:uiPriority="64" w:unhideWhenUsed="0"/>
+    <w:lsdException w:name="Medium List 1 Accent 6" w:semiHidden="0" w:uiPriority="65" w:unhideWhenUsed="0"/>
+    <w:lsdException w:name="Medium List 2 Accent 6" w:semiHidden="0" w:uiPriority="66" w:unhideWhenUsed="0"/>
+    <w:lsdException w:name="Medium Grid 1 Accent 6" w:semiHidden="0" w:uiPriority="67" w:unhideWhenUsed="0"/>
+    <w:lsdException w:name="Medium Grid 2 Accent 6" w:semiHidden="0" w:uiPriority="68" w:unhideWhenUsed="0"/>
+    <w:lsdException w:name="Medium Grid 3 Accent 6" w:semiHidden="0" w:uiPriority="69" w:unhideWhenUsed="0"/>
+    <w:lsdException w:name="Dark List Accent 6" w:semiHidden="0" w:uiPriority="70" w:unhideWhenUsed="0"/>
+    <w:lsdException w:name="Colorful Shading Accent 6" w:semiHidden="0" w:uiPriority="71" w:unhideWhenUsed="0"/>
+    <w:lsdException w:name="Colorful List Accent 6" w:semiHidden="0" w:uiPriority="72" w:unhideWhenUsed="0"/>
+    <w:lsdException w:name="Colorful Grid Accent 6" w:semiHidden="0" w:uiPriority="73" w:unhideWhenUsed="0"/>
+    <w:lsdException w:name="Subtle Emphasis" w:semiHidden="0" w:uiPriority="19" w:unhideWhenUsed="0" w:qFormat="1"/>
+    <w:lsdException w:name="Intense Emphasis" w:semiHidden="0" w:uiPriority="21" w:unhideWhenUsed="0" w:qFormat="1"/>
+    <w:lsdException w:name="Subtle Reference" w:semiHidden="0" w:uiPriority="31" w:unhideWhenUsed="0" w:qFormat="1"/>
+    <w:lsdException w:name="Intense Reference" w:semiHidden="0" w:uiPriority="32" w:unhideWhenUsed="0" w:qFormat="1"/>
+    <w:lsdException w:name="Book Title" w:semiHidden="0" w:uiPriority="33" w:unhideWhenUsed="0" w:qFormat="1"/>
+    <w:lsdException w:name="Bibliography" w:uiPriority="37"/>
+    <w:lsdException w:name="TOC Heading" w:uiPriority="39" w:qFormat="1"/>
+  </w:latentStyles>
+  <w:style w:type="paragraph" w:default="1" w:styleId="Normal">
+    <w:name w:val="Normal"/>
+    <w:qFormat/>
+    <w:rsid w:val="007C2AE5"/>
+    <w:pPr>
+      <w:spacing w:after="0" w:line="240" w:lineRule="auto"/>
+    </w:pPr>
+    <w:rPr>
+      <w:rFonts w:eastAsiaTheme="minorEastAsia"/>
+      <w:sz w:val="24"/>
+      <w:szCs w:val="24"/>
+      <w:lang w:val="es-ES_tradnl" w:eastAsia="es-ES"/>
+    </w:rPr>
+  </w:style>
+  <w:style w:type="character" w:default="1" w:styleId="Fuentedeprrafopredeter">
+    <w:name w:val="Default Paragraph Font"/>
+    <w:uiPriority w:val="1"/>
+    <w:semiHidden/>
+    <w:unhideWhenUsed/>
+  </w:style>
+  <w:style w:type="table" w:default="1" w:styleId="Tablanormal">
+    <w:name w:val="Normal Table"/>
+    <w:uiPriority w:val="99"/>
+    <w:semiHidden/>
+    <w:unhideWhenUsed/>
+    <w:tblPr>
+      <w:tblInd w:w="0" w:type="dxa"/>
+      <w:tblCellMar>
+        <w:top w:w="0" w:type="dxa"/>
+        <w:left w:w="108" w:type="dxa"/>
+        <w:bottom w:w="0" w:type="dxa"/>
+        <w:right w:w="108" w:type="dxa"/>
+      </w:tblCellMar>
+    </w:tblPr>
+  </w:style>
+  <w:style w:type="numbering" w:default="1" w:styleId="Sinlista">
+    <w:name w:val="No List"/>
+    <w:uiPriority w:val="99"/>
+    <w:semiHidden/>
+    <w:unhideWhenUsed/>
+  </w:style>
+  <w:style w:type="paragraph" w:styleId="Prrafodelista">
+    <w:name w:val="List Paragraph"/>
+    <w:basedOn w:val="Normal"/>
+    <w:uiPriority w:val="34"/>
+    <w:qFormat/>
+    <w:rsid w:val="007C2AE5"/>
+    <w:pPr>
+      <w:ind w:left="720"/>
+      <w:contextualSpacing/>
+    </w:pPr>
+  </w:style>
+  <w:style w:type="paragraph" w:styleId="Listaconvietas">
+    <w:name w:val="List Bullet"/>
+    <w:basedOn w:val="Normal"/>
+    <w:autoRedefine/>
+    <w:rsid w:val="007C2AE5"/>
+    <w:pPr>
+      <w:jc w:val="both"/>
+    </w:pPr>
+    <w:rPr>
+      <w:rFonts w:ascii="Times New Roman" w:hAnsi="Times New Roman" w:cs="Times New Roman"/>
+      <w:b/>
+      <w:sz w:val="22"/>
+      <w:szCs w:val="22"/>
+      <w:lang w:val="es-ES"/>
+    </w:rPr>
+  </w:style>
+</w:styles>
+</file>
+
+<file path=word/stylesWithEffects.xml><?xml version="1.0" encoding="utf-8"?>
+<w:styles xmlns:wpc="http://schemas.microsoft.com/office/word/2010/wordprocessingCanvas" xmlns:mc="http://schemas.openxmlformats.org/markup-compatibility/2006" xmlns:o="urn:schemas-microsoft-com:office:office" xmlns:r="http://schemas.openxmlformats.org/officeDocument/2006/relationships" xmlns:m="http://schemas.openxmlformats.org/officeDocument/2006/math" xmlns:v="urn:schemas-microsoft-com:vml" xmlns:wp14="http://schemas.microsoft.com/office/word/2010/wordprocessingDrawing" xmlns:wp="http://schemas.openxmlformats.org/drawingml/2006/wordprocessingDrawing" xmlns:w10="urn:schemas-microsoft-com:office:word" xmlns:w="http://schemas.openxmlformats.org/wordprocessingml/2006/main" xmlns:w14="http://schemas.microsoft.com/office/word/2010/wordml" xmlns:wpg="http://schemas.microsoft.com/office/word/2010/wordprocessingGroup" xmlns:wpi="http://schemas.microsoft.com/office/word/2010/wordprocessingInk" xmlns:wne="http://schemas.microsoft.com/office/word/2006/wordml" xmlns:wps="http://schemas.microsoft.com/office/word/2010/wordprocessingShape" mc:Ignorable="w14 wp14">
+  <w:docDefaults>
+    <w:rPrDefault>
+      <w:rPr>
+        <w:rFonts w:asciiTheme="minorHAnsi" w:eastAsiaTheme="minorHAnsi" w:hAnsiTheme="minorHAnsi" w:cstheme="minorBidi"/>
+        <w:sz w:val="22"/>
+        <w:szCs w:val="22"/>
+        <w:lang w:val="es-CO" w:eastAsia="en-US" w:bidi="ar-SA"/>
+      </w:rPr>
+    </w:rPrDefault>
+    <w:pPrDefault>
+      <w:pPr>
+        <w:spacing w:after="160" w:line="259" w:lineRule="auto"/>
+      </w:pPr>
+    </w:pPrDefault>
+  </w:docDefaults>
+  <w:latentStyles w:defLockedState="0" w:defUIPriority="99" w:defSemiHidden="1" w:defUnhideWhenUsed="1" w:defQFormat="0" w:count="267">
+    <w:lsdException w:name="Normal" w:semiHidden="0" w:uiPriority="0" w:unhideWhenUsed="0" w:qFormat="1"/>
+    <w:lsdException w:name="heading 1" w:semiHidden="0" w:uiPriority="9" w:unhideWhenUsed="0" w:qFormat="1"/>
+    <w:lsdException w:name="heading 2" w:uiPriority="9" w:qFormat="1"/>
+    <w:lsdException w:name="heading 3" w:uiPriority="9" w:qFormat="1"/>
+    <w:lsdException w:name="heading 4" w:uiPriority="9" w:qFormat="1"/>
+    <w:lsdException w:name="heading 5" w:uiPriority="9" w:qFormat="1"/>
+    <w:lsdException w:name="heading 6" w:uiPriority="9" w:qFormat="1"/>
+    <w:lsdException w:name="heading 7" w:uiPriority="9" w:qFormat="1"/>
+    <w:lsdException w:name="heading 8" w:uiPriority="9" w:qFormat="1"/>
+    <w:lsdException w:name="heading 9" w:uiPriority="9" w:qFormat="1"/>
+    <w:lsdException w:name="toc 1" w:uiPriority="39"/>
+    <w:lsdException w:name="toc 2" w:uiPriority="39"/>
+    <w:lsdException w:name="toc 3" w:uiPriority="39"/>
+    <w:lsdException w:name="toc 4" w:uiPriority="39"/>
+    <w:lsdException w:name="toc 5" w:uiPriority="39"/>
+    <w:lsdException w:name="toc 6" w:uiPriority="39"/>
+    <w:lsdException w:name="toc 7" w:uiPriority="39"/>
+    <w:lsdException w:name="toc 8" w:uiPriority="39"/>
+    <w:lsdException w:name="toc 9" w:uiPriority="39"/>
+    <w:lsdException w:name="caption" w:uiPriority="35" w:qFormat="1"/>
+    <w:lsdException w:name="List Bullet" w:uiPriority="0"/>
+    <w:lsdException w:name="Title" w:semiHidden="0" w:uiPriority="10" w:unhideWhenUsed="0" w:qFormat="1"/>
+    <w:lsdException w:name="Default Paragraph Font" w:uiPriority="1"/>
+    <w:lsdException w:name="Subtitle" w:semiHidden="0" w:uiPriority="11" w:unhideWhenUsed="0" w:qFormat="1"/>
+    <w:lsdException w:name="Strong" w:semiHidden="0" w:uiPriority="22" w:unhideWhenUsed="0" w:qFormat="1"/>
+    <w:lsdException w:name="Emphasis" w:semiHidden="0" w:uiPriority="20" w:unhideWhenUsed="0" w:qFormat="1"/>
+    <w:lsdException w:name="Table Grid" w:semiHidden="0" w:uiPriority="39" w:unhideWhenUsed="0"/>
+    <w:lsdException w:name="Placeholder Text" w:unhideWhenUsed="0"/>
+    <w:lsdException w:name="No Spacing" w:semiHidden="0" w:uiPriority="1" w:unhideWhenUsed="0" w:qFormat="1"/>
+    <w:lsdException w:name="Light Shading" w:semiHidden="0" w:uiPriority="60" w:unhideWhenUsed="0"/>
+    <w:lsdException w:name="Light List" w:semiHidden="0" w:uiPriority="61" w:unhideWhenUsed="0"/>
+    <w:lsdException w:name="Light Grid" w:semiHidden="0" w:uiPriority="62" w:unhideWhenUsed="0"/>
+    <w:lsdException w:name="Medium Shading 1" w:semiHidden="0" w:uiPriority="63" w:unhideWhenUsed="0"/>
+    <w:lsdException w:name="Medium Shading 2" w:semiHidden="0" w:uiPriority="64" w:unhideWhenUsed="0"/>
+    <w:lsdException w:name="Medium List 1" w:semiHidden="0" w:uiPriority="65" w:unhideWhenUsed="0"/>
+    <w:lsdException w:name="Medium List 2" w:semiHidden="0" w:uiPriority="66" w:unhideWhenUsed="0"/>
+    <w:lsdException w:name="Medium Grid 1" w:semiHidden="0" w:uiPriority="67" w:unhideWhenUsed="0"/>
+    <w:lsdException w:name="Medium Grid 2" w:semiHidden="0" w:uiPriority="68" w:unhideWhenUsed="0"/>
+    <w:lsdException w:name="Medium Grid 3" w:semiHidden="0" w:uiPriority="69" w:unhideWhenUsed="0"/>
+    <w:lsdException w:name="Dark List" w:semiHidden="0" w:uiPriority="70" w:unhideWhenUsed="0"/>
+    <w:lsdException w:name="Colorful Shading" w:semiHidden="0" w:uiPriority="71" w:unhideWhenUsed="0"/>
+    <w:lsdException w:name="Colorful List" w:semiHidden="0" w:uiPriority="72" w:unhideWhenUsed="0"/>
+    <w:lsdException w:name="Colorful Grid" w:semiHidden="0" w:uiPriority="73" w:unhideWhenUsed="0"/>
+    <w:lsdException w:name="Light Shading Accent 1" w:semiHidden="0" w:uiPriority="60" w:unhideWhenUsed="0"/>
+    <w:lsdException w:name="Light List Accent 1" w:semiHidden="0" w:uiPriority="61" w:unhideWhenUsed="0"/>
+    <w:lsdException w:name="Light Grid Accent 1" w:semiHidden="0" w:uiPriority="62" w:unhideWhenUsed="0"/>
+    <w:lsdException w:name="Medium Shading 1 Accent 1" w:semiHidden="0" w:uiPriority="63" w:unhideWhenUsed="0"/>
+    <w:lsdException w:name="Medium Shading 2 Accent 1" w:semiHidden="0" w:uiPriority="64" w:unhideWhenUsed="0"/>
+    <w:lsdException w:name="Medium List 1 Accent 1" w:semiHidden="0" w:uiPriority="65" w:unhideWhenUsed="0"/>
+    <w:lsdException w:name="Revision" w:unhideWhenUsed="0"/>
+    <w:lsdException w:name="List Paragraph" w:semiHidden="0" w:uiPriority="34" w:unhideWhenUsed="0" w:qFormat="1"/>
+    <w:lsdException w:name="Quote" w:semiHidden="0" w:uiPriority="29" w:unhideWhenUsed="0" w:qFormat="1"/>
+    <w:lsdException w:name="Intense Quote" w:semiHidden="0" w:uiPriority="30" w:unhideWhenUsed="0" w:qFormat="1"/>
+    <w:lsdException w:name="Medium List 2 Accent 1" w:semiHidden="0" w:uiPriority="66" w:unhideWhenUsed="0"/>
+    <w:lsdException w:name="Medium Grid 1 Accent 1" w:semiHidden="0" w:uiPriority="67" w:unhideWhenUsed="0"/>
+    <w:lsdException w:name="Medium Grid 2 Accent 1" w:semiHidden="0" w:uiPriority="68" w:unhideWhenUsed="0"/>
+    <w:lsdException w:name="Medium Grid 3 Accent 1" w:semiHidden="0" w:uiPriority="69" w:unhideWhenUsed="0"/>
+    <w:lsdException w:name="Dark List Accent 1" w:semiHidden="0" w:uiPriority="70" w:unhideWhenUsed="0"/>
+    <w:lsdException w:name="Colorful Shading Accent 1" w:semiHidden="0" w:uiPriority="71" w:unhideWhenUsed="0"/>
+    <w:lsdException w:name="Colorful List Accent 1" w:semiHidden="0" w:uiPriority="72" w:unhideWhenUsed="0"/>
+    <w:lsdException w:name="Colorful Grid Accent 1" w:semiHidden="0" w:uiPriority="73" w:unhideWhenUsed="0"/>
+    <w:lsdException w:name="Light Shading Accent 2" w:semiHidden="0" w:uiPriority="60" w:unhideWhenUsed="0"/>
+    <w:lsdException w:name="Light List Accent 2" w:semiHidden="0" w:uiPriority="61" w:unhideWhenUsed="0"/>
+    <w:lsdException w:name="Light Grid Accent 2" w:semiHidden="0" w:uiPriority="62" w:unhideWhenUsed="0"/>
+    <w:lsdException w:name="Medium Shading 1 Accent 2" w:semiHidden="0" w:uiPriority="63" w:unhideWhenUsed="0"/>
+    <w:lsdException w:name="Medium Shading 2 Accent 2" w:semiHidden="0" w:uiPriority="64" w:unhideWhenUsed="0"/>
+    <w:lsdException w:name="Medium List 1 Accent 2" w:semiHidden="0" w:uiPriority="65" w:unhideWhenUsed="0"/>
+    <w:lsdException w:name="Medium List 2 Accent 2" w:semiHidden="0" w:uiPriority="66" w:unhideWhenUsed="0"/>
+    <w:lsdException w:name="Medium Grid 1 Accent 2" w:semiHidden="0" w:uiPriority="67" w:unhideWhenUsed="0"/>
+    <w:lsdException w:name="Medium Grid 2 Accent 2" w:semiHidden="0" w:uiPriority="68" w:unhideWhenUsed="0"/>
+    <w:lsdException w:name="Medium Grid 3 Accent 2" w:semiHidden="0" w:uiPriority="69" w:unhideWhenUsed="0"/>
+    <w:lsdException w:name="Dark List Accent 2" w:semiHidden="0" w:uiPriority="70" w:unhideWhenUsed="0"/>
+    <w:lsdException w:name="Colorful Shading Accent 2" w:semiHidden="0" w:uiPriority="71" w:unhideWhenUsed="0"/>
+    <w:lsdException w:name="Colorful List Accent 2" w:semiHidden="0" w:uiPriority="72" w:unhideWhenUsed="0"/>
+    <w:lsdException w:name="Colorful Grid Accent 2" w:semiHidden="0" w:uiPriority="73" w:unhideWhenUsed="0"/>
+    <w:lsdException w:name="Light Shading Accent 3" w:semiHidden="0" w:uiPriority="60" w:unhideWhenUsed="0"/>
+    <w:lsdException w:name="Light List Accent 3" w:semiHidden="0" w:uiPriority="61" w:unhideWhenUsed="0"/>
+    <w:lsdException w:name="Light Grid Accent 3" w:semiHidden="0" w:uiPriority="62" w:unhideWhenUsed="0"/>
+    <w:lsdException w:name="Medium Shading 1 Accent 3" w:semiHidden="0" w:uiPriority="63" w:unhideWhenUsed="0"/>
+    <w:lsdException w:name="Medium Shading 2 Accent 3" w:semiHidden="0" w:uiPriority="64" w:unhideWhenUsed="0"/>
+    <w:lsdException w:name="Medium List 1 Accent 3" w:semiHidden="0" w:uiPriority="65" w:unhideWhenUsed="0"/>
+    <w:lsdException w:name="Medium List 2 Accent 3" w:semiHidden="0" w:uiPriority="66" w:unhideWhenUsed="0"/>
+    <w:lsdException w:name="Medium Grid 1 Accent 3" w:semiHidden="0" w:uiPriority="67" w:unhideWhenUsed="0"/>
+    <w:lsdException w:name="Medium Grid 2 Accent 3" w:semiHidden="0" w:uiPriority="68" w:unhideWhenUsed="0"/>
+    <w:lsdException w:name="Medium Grid 3 Accent 3" w:semiHidden="0" w:uiPriority="69" w:unhideWhenUsed="0"/>
+    <w:lsdException w:name="Dark List Accent 3" w:semiHidden="0" w:uiPriority="70" w:unhideWhenUsed="0"/>
+    <w:lsdException w:name="Colorful Shading Accent 3" w:semiHidden="0" w:uiPriority="71" w:unhideWhenUsed="0"/>
+    <w:lsdException w:name="Colorful List Accent 3" w:semiHidden="0" w:uiPriority="72" w:unhideWhenUsed="0"/>
+    <w:lsdException w:name="Colorful Grid Accent 3" w:semiHidden="0" w:uiPriority="73" w:unhideWhenUsed="0"/>
+    <w:lsdException w:name="Light Shading Accent 4" w:semiHidden="0" w:uiPriority="60" w:unhideWhenUsed="0"/>
+    <w:lsdException w:name="Light List Accent 4" w:semiHidden="0" w:uiPriority="61" w:unhideWhenUsed="0"/>
+    <w:lsdException w:name="Light Grid Accent 4" w:semiHidden="0" w:uiPriority="62" w:unhideWhenUsed="0"/>
+    <w:lsdException w:name="Medium Shading 1 Accent 4" w:semiHidden="0" w:uiPriority="63" w:unhideWhenUsed="0"/>
+    <w:lsdException w:name="Medium Shading 2 Accent 4" w:semiHidden="0" w:uiPriority="64" w:unhideWhenUsed="0"/>
+    <w:lsdException w:name="Medium List 1 Accent 4" w:semiHidden="0" w:uiPriority="65" w:unhideWhenUsed="0"/>
+    <w:lsdException w:name="Medium List 2 Accent 4" w:semiHidden="0" w:uiPriority="66" w:unhideWhenUsed="0"/>
+    <w:lsdException w:name="Medium Grid 1 Accent 4" w:semiHidden="0" w:uiPriority="67" w:unhideWhenUsed="0"/>
+    <w:lsdException w:name="Medium Grid 2 Accent 4" w:semiHidden="0" w:uiPriority="68" w:unhideWhenUsed="0"/>
+    <w:lsdException w:name="Medium Grid 3 Accent 4" w:semiHidden="0" w:uiPriority="69" w:unhideWhenUsed="0"/>
+    <w:lsdException w:name="Dark List Accent 4" w:semiHidden="0" w:uiPriority="70" w:unhideWhenUsed="0"/>
+    <w:lsdException w:name="Colorful Shading Accent 4" w:semiHidden="0" w:uiPriority="71" w:unhideWhenUsed="0"/>
+    <w:lsdException w:name="Colorful List Accent 4" w:semiHidden="0" w:uiPriority="72" w:unhideWhenUsed="0"/>
+    <w:lsdException w:name="Colorful Grid Accent 4" w:semiHidden="0" w:uiPriority="73" w:unhideWhenUsed="0"/>
+    <w:lsdException w:name="Light Shading Accent 5" w:semiHidden="0" w:uiPriority="60" w:unhideWhenUsed="0"/>
+    <w:lsdException w:name="Light List Accent 5" w:semiHidden="0" w:uiPriority="61" w:unhideWhenUsed="0"/>
+    <w:lsdException w:name="Light Grid Accent 5" w:semiHidden="0" w:uiPriority="62" w:unhideWhenUsed="0"/>
+    <w:lsdException w:name="Medium Shading 1 Accent 5" w:semiHidden="0" w:uiPriority="63" w:unhideWhenUsed="0"/>
+    <w:lsdException w:name="Medium Shading 2 Accent 5" w:semiHidden="0" w:uiPriority="64" w:unhideWhenUsed="0"/>
+    <w:lsdException w:name="Medium List 1 Accent 5" w:semiHidden="0" w:uiPriority="65" w:unhideWhenUsed="0"/>
+    <w:lsdException w:name="Medium List 2 Accent 5" w:semiHidden="0" w:uiPriority="66" w:unhideWhenUsed="0"/>
+    <w:lsdException w:name="Medium Grid 1 Accent 5" w:semiHidden="0" w:uiPriority="67" w:unhideWhenUsed="0"/>
+    <w:lsdException w:name="Medium Grid 2 Accent 5" w:semiHidden="0" w:uiPriority="68" w:unhideWhenUsed="0"/>
+    <w:lsdException w:name="Medium Grid 3 Accent 5" w:semiHidden="0" w:uiPriority="69" w:unhideWhenUsed="0"/>
+    <w:lsdException w:name="Dark List Accent 5" w:semiHidden="0" w:uiPriority="70" w:unhideWhenUsed="0"/>
+    <w:lsdException w:name="Colorful Shading Accent 5" w:semiHidden="0" w:uiPriority="71" w:unhideWhenUsed="0"/>
+    <w:lsdException w:name="Colorful List Accent 5" w:semiHidden="0" w:uiPriority="72" w:unhideWhenUsed="0"/>
+    <w:lsdException w:name="Colorful Grid Accent 5" w:semiHidden="0" w:uiPriority="73" w:unhideWhenUsed="0"/>
+    <w:lsdException w:name="Light Shading Accent 6" w:semiHidden="0" w:uiPriority="60" w:unhideWhenUsed="0"/>
+    <w:lsdException w:name="Light List Accent 6" w:semiHidden="0" w:uiPriority="61" w:unhideWhenUsed="0"/>
+    <w:lsdException w:name="Light Grid Accent 6" w:semiHidden="0" w:uiPriority="62" w:unhideWhenUsed="0"/>
+    <w:lsdException w:name="Medium Shading 1 Accent 6" w:semiHidden="0" w:uiPriority="63" w:unhideWhenUsed="0"/>
+    <w:lsdException w:name="Medium Shading 2 Accent 6" w:semiHidden="0" w:uiPriority="64" w:unhideWhenUsed="0"/>
+    <w:lsdException w:name="Medium List 1 Accent 6" w:semiHidden="0" w:uiPriority="65" w:unhideWhenUsed="0"/>
+    <w:lsdException w:name="Medium List 2 Accent 6" w:semiHidden="0" w:uiPriority="66" w:unhideWhenUsed="0"/>
+    <w:lsdException w:name="Medium Grid 1 Accent 6" w:semiHidden="0" w:uiPriority="67" w:unhideWhenUsed="0"/>
+    <w:lsdException w:name="Medium Grid 2 Accent 6" w:semiHidden="0" w:uiPriority="68" w:unhideWhenUsed="0"/>
+    <w:lsdException w:name="Medium Grid 3 Accent 6" w:semiHidden="0" w:uiPriority="69" w:unhideWhenUsed="0"/>
+    <w:lsdException w:name="Dark List Accent 6" w:semiHidden="0" w:uiPriority="70" w:unhideWhenUsed="0"/>
+    <w:lsdException w:name="Colorful Shading Accent 6" w:semiHidden="0" w:uiPriority="71" w:unhideWhenUsed="0"/>
+    <w:lsdException w:name="Colorful List Accent 6" w:semiHidden="0" w:uiPriority="72" w:unhideWhenUsed="0"/>
+    <w:lsdException w:name="Colorful Grid Accent 6" w:semiHidden="0" w:uiPriority="73" w:unhideWhenUsed="0"/>
+    <w:lsdException w:name="Subtle Emphasis" w:semiHidden="0" w:uiPriority="19" w:unhideWhenUsed="0" w:qFormat="1"/>
+    <w:lsdException w:name="Intense Emphasis" w:semiHidden="0" w:uiPriority="21" w:unhideWhenUsed="0" w:qFormat="1"/>
+    <w:lsdException w:name="Subtle Reference" w:semiHidden="0" w:uiPriority="31" w:unhideWhenUsed="0" w:qFormat="1"/>
+    <w:lsdException w:name="Intense Reference" w:semiHidden="0" w:uiPriority="32" w:unhideWhenUsed="0" w:qFormat="1"/>
+    <w:lsdException w:name="Book Title" w:semiHidden="0" w:uiPriority="33" w:unhideWhenUsed="0" w:qFormat="1"/>
+    <w:lsdException w:name="Bibliography" w:uiPriority="37"/>
+    <w:lsdException w:name="TOC Heading" w:uiPriority="39" w:qFormat="1"/>
   </w:latentStyles>
   <w:style w:type="paragraph" w:default="1" w:styleId="Normal">
     <w:name w:val="Normal"/>
@@ -2286,7 +3093,7 @@
     </a:clrScheme>
     <a:fontScheme name="Office">
       <a:majorFont>
-        <a:latin typeface="Calibri Light" panose="020F0302020204030204"/>
+        <a:latin typeface="Calibri Light"/>
         <a:ea typeface=""/>
         <a:cs typeface=""/>
         <a:font script="Jpan" typeface="ＭＳ ゴシック"/>
@@ -2321,7 +3128,7 @@
         <a:font script="Geor" typeface="Sylfaen"/>
       </a:majorFont>
       <a:minorFont>
-        <a:latin typeface="Calibri" panose="020F0502020204030204"/>
+        <a:latin typeface="Calibri"/>
         <a:ea typeface=""/>
         <a:cs typeface=""/>
         <a:font script="Jpan" typeface="ＭＳ 明朝"/>
@@ -2498,7 +3305,7 @@
   <a:extraClrSchemeLst/>
   <a:extLst>
     <a:ext uri="{05A4C25C-085E-4340-85A3-A5531E510DB2}">
-      <thm15:themeFamily xmlns:thm15="http://schemas.microsoft.com/office/thememl/2012/main" name="Office Theme" id="{62F939B6-93AF-4DB8-9C6B-D6C7DFDC589F}" vid="{4A3C46E8-61CC-4603-A589-7422A47A8E4A}"/>
+      <thm15:themeFamily xmlns:thm15="http://schemas.microsoft.com/office/thememl/2012/main" xmlns="" name="Office Theme" id="{62F939B6-93AF-4DB8-9C6B-D6C7DFDC589F}" vid="{4A3C46E8-61CC-4603-A589-7422A47A8E4A}"/>
     </a:ext>
   </a:extLst>
 </a:theme>

</xml_diff>